<commit_message>
Doku update: clustering algorithms
</commit_message>
<xml_diff>
--- a/Clustering Algorithms.docx
+++ b/Clustering Algorithms.docx
@@ -13,76 +13,124 @@
       <w:r>
         <w:rPr>
           <w:b/>
-          <w:sz w:val="28"/>
-          <w:szCs w:val="28"/>
+          <w:sz w:val="32"/>
+          <w:szCs w:val="32"/>
         </w:rPr>
         <w:t>EmbeddedMontiArc automated component clustering</w:t>
       </w:r>
       <w:r>
+        <w:rPr>
+          <w:b/>
+          <w:sz w:val="32"/>
+          <w:szCs w:val="32"/>
+        </w:rPr>
+        <w:t xml:space="preserve"> – </w:t>
+      </w:r>
+      <w:r>
+        <w:rPr>
+          <w:b/>
+          <w:sz w:val="32"/>
+          <w:szCs w:val="32"/>
+        </w:rPr>
+        <w:br/>
+        <w:t xml:space="preserve">an </w:t>
+      </w:r>
+      <w:r>
+        <w:rPr>
+          <w:b/>
+          <w:sz w:val="32"/>
+          <w:szCs w:val="32"/>
+        </w:rPr>
+        <w:t>algorithm primer</w:t>
+      </w:r>
+      <w:r>
+        <w:rPr>
+          <w:b/>
+          <w:sz w:val="32"/>
+          <w:szCs w:val="32"/>
+        </w:rPr>
+        <w:br/>
+      </w:r>
+      <w:r>
+        <w:rPr>
+          <w:sz w:val="16"/>
+          <w:szCs w:val="16"/>
+        </w:rPr>
+        <w:t>(</w:t>
+      </w:r>
+      <w:r>
+        <w:rPr>
+          <w:sz w:val="16"/>
+          <w:szCs w:val="16"/>
+        </w:rPr>
+        <w:t>version 2019-03</w:t>
+      </w:r>
+      <w:r>
+        <w:rPr>
+          <w:sz w:val="16"/>
+          <w:szCs w:val="16"/>
+        </w:rPr>
+        <w:t>-</w:t>
+      </w:r>
+      <w:r>
+        <w:rPr>
+          <w:sz w:val="16"/>
+          <w:szCs w:val="16"/>
+        </w:rPr>
+        <w:t>13</w:t>
+      </w:r>
+      <w:r>
+        <w:rPr>
+          <w:sz w:val="16"/>
+          <w:szCs w:val="16"/>
+        </w:rPr>
+        <w:t>)</w:t>
+      </w:r>
+    </w:p>
+    <w:p>
+      <w:pPr>
+        <w:rPr>
+          <w:b/>
+          <w:sz w:val="24"/>
+          <w:szCs w:val="24"/>
+        </w:rPr>
+      </w:pPr>
+    </w:p>
+    <w:p>
+      <w:pPr>
         <w:rPr>
           <w:b/>
           <w:sz w:val="28"/>
           <w:szCs w:val="28"/>
         </w:rPr>
-        <w:br/>
-      </w:r>
-      <w:r>
-        <w:rPr>
-          <w:sz w:val="16"/>
-          <w:szCs w:val="16"/>
-        </w:rPr>
-        <w:t>(draft, version 2018-12-</w:t>
-      </w:r>
-      <w:r>
-        <w:rPr>
-          <w:sz w:val="16"/>
-          <w:szCs w:val="16"/>
-        </w:rPr>
-        <w:t>31</w:t>
-      </w:r>
-      <w:r>
-        <w:rPr>
-          <w:sz w:val="16"/>
-          <w:szCs w:val="16"/>
-        </w:rPr>
-        <w:t>)</w:t>
-      </w:r>
-    </w:p>
-    <w:p>
-      <w:pPr>
+      </w:pPr>
+      <w:r>
         <w:rPr>
           <w:b/>
-          <w:sz w:val="24"/>
-          <w:szCs w:val="24"/>
-        </w:rPr>
-      </w:pPr>
-      <w:r>
+          <w:sz w:val="28"/>
+          <w:szCs w:val="28"/>
+        </w:rPr>
+        <w:t>Objective</w:t>
+      </w:r>
+    </w:p>
+    <w:p>
+      <w:r>
+        <w:t>Bundle interconnected top level components of the model into different clusters. The aim is to reduce connection and communication overhead between components by grouping affine components into different clusters which then are connected using ROS.</w:t>
+      </w:r>
+    </w:p>
+    <w:p>
+      <w:pPr>
         <w:rPr>
           <w:b/>
-          <w:sz w:val="24"/>
-          <w:szCs w:val="24"/>
-        </w:rPr>
-        <w:t>Objective</w:t>
-      </w:r>
-    </w:p>
-    <w:p>
-      <w:r>
-        <w:t>Bundle interconnected top level components of the model into different clusters. The aim is to reduce connection and communication overhead between components by grouping affine components into different clusters which then are connected using ROS.</w:t>
-      </w:r>
-    </w:p>
-    <w:p>
-      <w:pPr>
+          <w:sz w:val="28"/>
+          <w:szCs w:val="28"/>
+        </w:rPr>
+      </w:pPr>
+      <w:r>
         <w:rPr>
           <w:b/>
-          <w:sz w:val="24"/>
-          <w:szCs w:val="24"/>
-        </w:rPr>
-      </w:pPr>
-      <w:r>
-        <w:rPr>
-          <w:b/>
-          <w:sz w:val="24"/>
-          <w:szCs w:val="24"/>
+          <w:sz w:val="28"/>
+          <w:szCs w:val="28"/>
         </w:rPr>
         <w:t>Procedure</w:t>
       </w:r>
@@ -274,6 +322,48 @@
       <w:pPr>
         <w:pStyle w:val="Listenabsatz"/>
         <w:numPr>
+          <w:ilvl w:val="1"/>
+          <w:numId w:val="1"/>
+        </w:numPr>
+      </w:pPr>
+      <w:r>
+        <w:t>Affinity Propagation</w:t>
+      </w:r>
+    </w:p>
+    <w:p>
+      <w:pPr>
+        <w:pStyle w:val="Listenabsatz"/>
+        <w:numPr>
+          <w:ilvl w:val="2"/>
+          <w:numId w:val="1"/>
+        </w:numPr>
+      </w:pPr>
+      <w:r>
+        <w:t xml:space="preserve">We are using the </w:t>
+      </w:r>
+      <w:r>
+        <w:t xml:space="preserve">classification clustering algorithm </w:t>
+      </w:r>
+      <w:r>
+        <w:t>suite „clust4j“ (r_c4j)</w:t>
+      </w:r>
+    </w:p>
+    <w:p>
+      <w:pPr>
+        <w:pStyle w:val="Listenabsatz"/>
+        <w:numPr>
+          <w:ilvl w:val="2"/>
+          <w:numId w:val="1"/>
+        </w:numPr>
+      </w:pPr>
+      <w:r>
+        <w:t>The clustring algorithm yields multiple cluster labels with the clustered entries of the adjacency matrix assigned to them. We have to convert them back to a set of symbol tables of components representing the clusters.</w:t>
+      </w:r>
+    </w:p>
+    <w:p>
+      <w:pPr>
+        <w:pStyle w:val="Listenabsatz"/>
+        <w:numPr>
           <w:ilvl w:val="0"/>
           <w:numId w:val="1"/>
         </w:numPr>
@@ -303,6 +393,7 @@
         </w:numPr>
       </w:pPr>
       <w:r>
+        <w:lastRenderedPageBreak/>
         <w:t>We won’t take account of ports of the super component and only consider connected top level components.</w:t>
       </w:r>
     </w:p>
@@ -345,22 +436,12 @@
           <w:szCs w:val="28"/>
         </w:rPr>
       </w:pPr>
-    </w:p>
-    <w:p>
-      <w:pPr>
+      <w:r>
         <w:rPr>
           <w:b/>
           <w:sz w:val="28"/>
           <w:szCs w:val="28"/>
         </w:rPr>
-      </w:pPr>
-      <w:r>
-        <w:rPr>
-          <w:b/>
-          <w:sz w:val="28"/>
-          <w:szCs w:val="28"/>
-        </w:rPr>
-        <w:lastRenderedPageBreak/>
         <w:t xml:space="preserve">Clustering </w:t>
       </w:r>
       <w:r>
@@ -571,6 +652,7 @@
     </w:p>
     <w:p>
       <w:r>
+        <w:lastRenderedPageBreak/>
         <w:t>Other possible approaches to decide on the connectivity of a similarity graph are "epsilon neighborhood" (a threshold based approach to construct a binary adjacency matrix) or a fully connected graph in combination with a Gaussian similarity function</w:t>
       </w:r>
       <w:r>
@@ -587,11 +669,7 @@
     </w:p>
     <w:p>
       <w:r>
-        <w:t xml:space="preserve">Within an affinity matrix, data points belonging to the same cluster have a very similar affinity vector to all other data points (eigenvector). Each eigenvector has an eigenvalue which states how </w:t>
-      </w:r>
-      <w:r>
-        <w:lastRenderedPageBreak/>
-        <w:t>prevalent its vector is in the affinity matrix. So those eigenvectors act like a fingerprint for different clusters, representing all datapoints belonging to a specific cluster, in a lower dimensional space.</w:t>
+        <w:t>Within an affinity matrix, data points belonging to the same cluster have a very similar affinity vector to all other data points (eigenvector). Each eigenvector has an eigenvalue which states how prevalent its vector is in the affinity matrix. So those eigenvectors act like a fingerprint for different clusters, representing all datapoints belonging to a specific cluster, in a lower dimensional space.</w:t>
       </w:r>
     </w:p>
     <w:p>
@@ -612,7 +690,6 @@
         <w:t>The Laplacian matrix L is defined as L= D-A, where D is the degree matrix (a diagonal matrix, containing the number of direct neighbors of a vertex) and A is the (binary) adjacency matrix (Aji=1 if vertecies i and j are connected with an edge, 0 otherwise).</w:t>
       </w:r>
     </w:p>
-    <w:p/>
     <w:p>
       <w:pPr>
         <w:rPr>
@@ -627,6 +704,14 @@
           <w:sz w:val="24"/>
           <w:szCs w:val="24"/>
         </w:rPr>
+        <w:br/>
+      </w:r>
+      <w:r>
+        <w:rPr>
+          <w:b/>
+          <w:sz w:val="24"/>
+          <w:szCs w:val="24"/>
+        </w:rPr>
         <w:t>Markov Clustering (MCL)</w:t>
       </w:r>
     </w:p>
@@ -657,17 +742,16 @@
       </w:r>
     </w:p>
     <w:p>
-      <w:r>
-        <w:t xml:space="preserve">Basically we follow </w:t>
-      </w:r>
-      <w:r>
-        <w:t>these</w:t>
-      </w:r>
-      <w:r>
-        <w:t xml:space="preserve"> steps in </w:t>
-      </w:r>
-      <w:r>
-        <w:t>MCL</w:t>
+      <w:pPr>
+        <w:rPr>
+          <w:b/>
+        </w:rPr>
+      </w:pPr>
+      <w:r>
+        <w:rPr>
+          <w:b/>
+        </w:rPr>
+        <w:t>Basic steps of MCL clustering</w:t>
       </w:r>
     </w:p>
     <w:p>
@@ -883,6 +967,7 @@
         </w:numPr>
       </w:pPr>
       <w:r>
+        <w:lastRenderedPageBreak/>
         <w:t xml:space="preserve">Convergence is not obvious and </w:t>
       </w:r>
       <w:r>
@@ -952,7 +1037,6 @@
         </w:numPr>
       </w:pPr>
       <w:r>
-        <w:lastRenderedPageBreak/>
         <w:t>To interpret clusters, the vertices are split into two types. Attractors, which attract other vertices, and vertices that are being attracted by the attractors.</w:t>
       </w:r>
     </w:p>
@@ -988,7 +1072,6 @@
         <w:t xml:space="preserve"> (i2), (i21)</w:t>
       </w:r>
     </w:p>
-    <w:p/>
     <w:p>
       <w:pPr>
         <w:pStyle w:val="berschrift3"/>
@@ -1002,6 +1085,17 @@
           <w:szCs w:val="24"/>
         </w:rPr>
       </w:pPr>
+      <w:r>
+        <w:rPr>
+          <w:rFonts w:asciiTheme="minorHAnsi" w:eastAsiaTheme="minorHAnsi" w:hAnsiTheme="minorHAnsi" w:cstheme="minorBidi"/>
+          <w:b w:val="0"/>
+          <w:bCs w:val="0"/>
+          <w:sz w:val="22"/>
+          <w:szCs w:val="22"/>
+          <w:lang w:eastAsia="en-US"/>
+        </w:rPr>
+        <w:br/>
+      </w:r>
       <w:r>
         <w:rPr>
           <w:rFonts w:asciiTheme="minorHAnsi" w:hAnsiTheme="minorHAnsi" w:cstheme="minorHAnsi"/>
@@ -1576,13 +1670,15 @@
         <w:spacing w:after="88" w:line="240" w:lineRule="auto"/>
         <w:rPr>
           <w:rFonts w:eastAsia="Times New Roman" w:cstheme="minorHAnsi"/>
-          <w:color w:val="333333"/>
-          <w:lang w:eastAsia="de-DE"/>
-        </w:rPr>
-      </w:pPr>
-      <w:r>
-        <w:rPr>
-          <w:rFonts w:eastAsia="Times New Roman" w:cstheme="minorHAnsi"/>
+          <w:b/>
+          <w:color w:val="333333"/>
+          <w:lang w:eastAsia="de-DE"/>
+        </w:rPr>
+      </w:pPr>
+      <w:r>
+        <w:rPr>
+          <w:rFonts w:eastAsia="Times New Roman" w:cstheme="minorHAnsi"/>
+          <w:b/>
           <w:color w:val="333333"/>
           <w:lang w:eastAsia="de-DE"/>
         </w:rPr>
@@ -1591,6 +1687,7 @@
       <w:r>
         <w:rPr>
           <w:rFonts w:eastAsia="Times New Roman" w:cstheme="minorHAnsi"/>
+          <w:b/>
           <w:color w:val="333333"/>
           <w:lang w:eastAsia="de-DE"/>
         </w:rPr>
@@ -1599,10 +1696,11 @@
       <w:r>
         <w:rPr>
           <w:rFonts w:eastAsia="Times New Roman" w:cstheme="minorHAnsi"/>
-          <w:color w:val="333333"/>
-          <w:lang w:eastAsia="de-DE"/>
-        </w:rPr>
-        <w:t>algorithm:</w:t>
+          <w:b/>
+          <w:color w:val="333333"/>
+          <w:lang w:eastAsia="de-DE"/>
+        </w:rPr>
+        <w:t>algorithm</w:t>
       </w:r>
     </w:p>
     <w:p>
@@ -2206,6 +2304,7 @@
           <w:szCs w:val="28"/>
           <w:lang w:eastAsia="de-DE"/>
         </w:rPr>
+        <w:lastRenderedPageBreak/>
         <w:drawing>
           <wp:inline distT="0" distB="0" distL="0" distR="0">
             <wp:extent cx="3503914" cy="2076393"/>
@@ -2230,7 +2329,7 @@
                   <pic:spPr>
                     <a:xfrm>
                       <a:off x="0" y="0"/>
-                      <a:ext cx="3506005" cy="2077632"/>
+                      <a:ext cx="3503914" cy="2076393"/>
                     </a:xfrm>
                     <a:prstGeom prst="rect">
                       <a:avLst/>
@@ -2247,26 +2346,901 @@
       <w:pPr>
         <w:rPr>
           <w:b/>
-          <w:sz w:val="28"/>
-          <w:szCs w:val="28"/>
-        </w:rPr>
-      </w:pPr>
-    </w:p>
-    <w:p>
-      <w:pPr>
+          <w:sz w:val="24"/>
+          <w:szCs w:val="24"/>
+        </w:rPr>
+      </w:pPr>
+      <w:r>
         <w:rPr>
           <w:b/>
           <w:sz w:val="28"/>
           <w:szCs w:val="28"/>
         </w:rPr>
-      </w:pPr>
-      <w:r>
+        <w:br/>
+      </w:r>
+      <w:r>
+        <w:rPr>
+          <w:b/>
+          <w:sz w:val="24"/>
+          <w:szCs w:val="24"/>
+        </w:rPr>
+        <w:t>Affinity Propagation</w:t>
+      </w:r>
+    </w:p>
+    <w:p>
+      <w:pPr>
+        <w:rPr>
+          <w:rFonts w:cstheme="minorHAnsi"/>
+          <w:color w:val="222222"/>
+          <w:shd w:val="clear" w:color="auto" w:fill="FFFFFF"/>
+        </w:rPr>
+      </w:pPr>
+      <w:r>
+        <w:rPr>
+          <w:rFonts w:cstheme="minorHAnsi"/>
+        </w:rPr>
+        <w:t xml:space="preserve">This algorithm is </w:t>
+      </w:r>
+      <w:r>
+        <w:rPr>
+          <w:rFonts w:cstheme="minorHAnsi"/>
+          <w:color w:val="222222"/>
+          <w:shd w:val="clear" w:color="auto" w:fill="FFFFFF"/>
+        </w:rPr>
+        <w:t xml:space="preserve">based on the concept of </w:t>
+      </w:r>
+      <w:r>
+        <w:rPr>
+          <w:rFonts w:cstheme="minorHAnsi"/>
+          <w:color w:val="222222"/>
+          <w:shd w:val="clear" w:color="auto" w:fill="FFFFFF"/>
+        </w:rPr>
+        <w:t>data points seen as a network where all the points send messages to</w:t>
+      </w:r>
+      <w:r>
+        <w:rPr>
+          <w:rFonts w:cstheme="minorHAnsi"/>
+          <w:color w:val="222222"/>
+          <w:shd w:val="clear" w:color="auto" w:fill="FFFFFF"/>
+        </w:rPr>
+        <w:t xml:space="preserve"> each other, </w:t>
+      </w:r>
+      <w:r>
+        <w:rPr>
+          <w:rFonts w:cstheme="minorHAnsi"/>
+          <w:color w:val="222222"/>
+          <w:shd w:val="clear" w:color="auto" w:fill="FFFFFF"/>
+        </w:rPr>
+        <w:t>until</w:t>
+      </w:r>
+      <w:r>
+        <w:rPr>
+          <w:rFonts w:cstheme="minorHAnsi"/>
+          <w:color w:val="222222"/>
+          <w:shd w:val="clear" w:color="auto" w:fill="FFFFFF"/>
+        </w:rPr>
+        <w:t xml:space="preserve"> </w:t>
+      </w:r>
+      <w:r>
+        <w:rPr>
+          <w:rFonts w:cstheme="minorHAnsi"/>
+          <w:color w:val="222222"/>
+          <w:shd w:val="clear" w:color="auto" w:fill="FFFFFF"/>
+        </w:rPr>
+        <w:t xml:space="preserve">the emergence of </w:t>
+      </w:r>
+      <w:r>
+        <w:rPr>
+          <w:rFonts w:cstheme="minorHAnsi"/>
+          <w:color w:val="222222"/>
+          <w:shd w:val="clear" w:color="auto" w:fill="FFFFFF"/>
+        </w:rPr>
+        <w:t>a set of</w:t>
+      </w:r>
+      <w:r>
+        <w:rPr>
+          <w:rFonts w:cstheme="minorHAnsi"/>
+          <w:color w:val="222222"/>
+          <w:shd w:val="clear" w:color="auto" w:fill="FFFFFF"/>
+        </w:rPr>
+        <w:t xml:space="preserve"> </w:t>
+      </w:r>
+      <w:r>
+        <w:rPr>
+          <w:rFonts w:cstheme="minorHAnsi"/>
+          <w:color w:val="222222"/>
+          <w:shd w:val="clear" w:color="auto" w:fill="FFFFFF"/>
+        </w:rPr>
+        <w:t>data points</w:t>
+      </w:r>
+      <w:r>
+        <w:rPr>
+          <w:rFonts w:cstheme="minorHAnsi"/>
+          <w:color w:val="222222"/>
+          <w:shd w:val="clear" w:color="auto" w:fill="FFFFFF"/>
+        </w:rPr>
+        <w:t xml:space="preserve"> </w:t>
+      </w:r>
+      <w:r>
+        <w:rPr>
+          <w:rFonts w:cstheme="minorHAnsi"/>
+          <w:color w:val="222222"/>
+          <w:shd w:val="clear" w:color="auto" w:fill="FFFFFF"/>
+        </w:rPr>
+        <w:t xml:space="preserve">that are </w:t>
+      </w:r>
+      <w:r>
+        <w:rPr>
+          <w:rFonts w:cstheme="minorHAnsi"/>
+          <w:color w:val="222222"/>
+          <w:shd w:val="clear" w:color="auto" w:fill="FFFFFF"/>
+        </w:rPr>
+        <w:t xml:space="preserve">most significant </w:t>
+      </w:r>
+      <w:r>
+        <w:rPr>
+          <w:rFonts w:cstheme="minorHAnsi"/>
+          <w:color w:val="222222"/>
+          <w:shd w:val="clear" w:color="auto" w:fill="FFFFFF"/>
+        </w:rPr>
+        <w:t>representative</w:t>
+      </w:r>
+      <w:r>
+        <w:rPr>
+          <w:rFonts w:cstheme="minorHAnsi"/>
+          <w:color w:val="222222"/>
+          <w:shd w:val="clear" w:color="auto" w:fill="FFFFFF"/>
+        </w:rPr>
+        <w:t>s</w:t>
+      </w:r>
+      <w:r>
+        <w:rPr>
+          <w:rFonts w:cstheme="minorHAnsi"/>
+          <w:color w:val="222222"/>
+          <w:shd w:val="clear" w:color="auto" w:fill="FFFFFF"/>
+        </w:rPr>
+        <w:t xml:space="preserve"> </w:t>
+      </w:r>
+      <w:r>
+        <w:rPr>
+          <w:rFonts w:cstheme="minorHAnsi"/>
+          <w:color w:val="222222"/>
+          <w:shd w:val="clear" w:color="auto" w:fill="FFFFFF"/>
+        </w:rPr>
+        <w:t>for</w:t>
+      </w:r>
+      <w:r>
+        <w:rPr>
+          <w:rFonts w:cstheme="minorHAnsi"/>
+          <w:color w:val="222222"/>
+          <w:shd w:val="clear" w:color="auto" w:fill="FFFFFF"/>
+        </w:rPr>
+        <w:t xml:space="preserve"> </w:t>
+      </w:r>
+      <w:r>
+        <w:rPr>
+          <w:rFonts w:cstheme="minorHAnsi"/>
+          <w:color w:val="222222"/>
+          <w:shd w:val="clear" w:color="auto" w:fill="FFFFFF"/>
+        </w:rPr>
+        <w:t xml:space="preserve">a </w:t>
+      </w:r>
+      <w:r>
+        <w:rPr>
+          <w:rFonts w:cstheme="minorHAnsi"/>
+          <w:color w:val="222222"/>
+          <w:shd w:val="clear" w:color="auto" w:fill="FFFFFF"/>
+        </w:rPr>
+        <w:t>cluster</w:t>
+      </w:r>
+      <w:r>
+        <w:rPr>
+          <w:rFonts w:cstheme="minorHAnsi"/>
+          <w:color w:val="222222"/>
+          <w:shd w:val="clear" w:color="auto" w:fill="FFFFFF"/>
+        </w:rPr>
+        <w:t xml:space="preserve"> (so-called „exemplars“). </w:t>
+      </w:r>
+      <w:r>
+        <w:rPr>
+          <w:rFonts w:cstheme="minorHAnsi"/>
+          <w:color w:val="222222"/>
+          <w:shd w:val="clear" w:color="auto" w:fill="FFFFFF"/>
+        </w:rPr>
+        <w:t xml:space="preserve">The subject of these messages </w:t>
+      </w:r>
+      <w:r>
+        <w:rPr>
+          <w:rFonts w:cstheme="minorHAnsi"/>
+          <w:color w:val="222222"/>
+          <w:shd w:val="clear" w:color="auto" w:fill="FFFFFF"/>
+        </w:rPr>
+        <w:t>is</w:t>
+      </w:r>
+      <w:r>
+        <w:rPr>
+          <w:rFonts w:cstheme="minorHAnsi"/>
+          <w:color w:val="222222"/>
+          <w:shd w:val="clear" w:color="auto" w:fill="FFFFFF"/>
+        </w:rPr>
+        <w:t xml:space="preserve"> the </w:t>
+      </w:r>
+      <w:r>
+        <w:rPr>
+          <w:rFonts w:cstheme="minorHAnsi"/>
+          <w:color w:val="222222"/>
+          <w:shd w:val="clear" w:color="auto" w:fill="FFFFFF"/>
+        </w:rPr>
+        <w:t>disposition</w:t>
+      </w:r>
+      <w:r>
+        <w:rPr>
+          <w:rFonts w:cstheme="minorHAnsi"/>
+          <w:color w:val="222222"/>
+          <w:shd w:val="clear" w:color="auto" w:fill="FFFFFF"/>
+        </w:rPr>
+        <w:t xml:space="preserve"> of the points </w:t>
+      </w:r>
+      <w:r>
+        <w:rPr>
+          <w:rFonts w:cstheme="minorHAnsi"/>
+          <w:color w:val="222222"/>
+          <w:shd w:val="clear" w:color="auto" w:fill="FFFFFF"/>
+        </w:rPr>
+        <w:t>to become</w:t>
+      </w:r>
+      <w:r>
+        <w:rPr>
+          <w:rFonts w:cstheme="minorHAnsi"/>
+          <w:color w:val="222222"/>
+          <w:shd w:val="clear" w:color="auto" w:fill="FFFFFF"/>
+        </w:rPr>
+        <w:t xml:space="preserve"> exemplars. </w:t>
+      </w:r>
+      <w:r>
+        <w:rPr>
+          <w:rFonts w:cstheme="minorHAnsi"/>
+          <w:color w:val="222222"/>
+          <w:shd w:val="clear" w:color="auto" w:fill="FFFFFF"/>
+        </w:rPr>
+        <w:t>Each exemplar corresponds to a cluster</w:t>
+      </w:r>
+      <w:r>
+        <w:rPr>
+          <w:rFonts w:cstheme="minorHAnsi"/>
+          <w:color w:val="222222"/>
+          <w:shd w:val="clear" w:color="auto" w:fill="FFFFFF"/>
+        </w:rPr>
+        <w:t xml:space="preserve"> and each cluster is represented by one exemplar only</w:t>
+      </w:r>
+      <w:r>
+        <w:rPr>
+          <w:rFonts w:cstheme="minorHAnsi"/>
+          <w:color w:val="222222"/>
+          <w:shd w:val="clear" w:color="auto" w:fill="FFFFFF"/>
+        </w:rPr>
+        <w:t>.</w:t>
+      </w:r>
+    </w:p>
+    <w:p>
+      <w:pPr>
+        <w:rPr>
+          <w:rFonts w:cstheme="minorHAnsi"/>
+          <w:b/>
+          <w:color w:val="222222"/>
+          <w:shd w:val="clear" w:color="auto" w:fill="FFFFFF"/>
+        </w:rPr>
+      </w:pPr>
+      <w:r>
+        <w:rPr>
+          <w:rFonts w:cstheme="minorHAnsi"/>
+          <w:b/>
+          <w:color w:val="222222"/>
+          <w:shd w:val="clear" w:color="auto" w:fill="FFFFFF"/>
+        </w:rPr>
+        <w:t>The algorithm</w:t>
+      </w:r>
+    </w:p>
+    <w:p>
+      <w:pPr>
+        <w:rPr>
+          <w:rFonts w:cstheme="minorHAnsi"/>
+          <w:color w:val="222222"/>
+          <w:shd w:val="clear" w:color="auto" w:fill="FFFFFF"/>
+        </w:rPr>
+      </w:pPr>
+      <w:r>
+        <w:rPr>
+          <w:rFonts w:cstheme="minorHAnsi"/>
+          <w:color w:val="222222"/>
+          <w:shd w:val="clear" w:color="auto" w:fill="FFFFFF"/>
+        </w:rPr>
+        <w:t>All the data points want to collectively determine which data points are an exemplar for them</w:t>
+      </w:r>
+      <w:r>
+        <w:rPr>
+          <w:rFonts w:cstheme="minorHAnsi"/>
+          <w:color w:val="222222"/>
+          <w:shd w:val="clear" w:color="auto" w:fill="FFFFFF"/>
+        </w:rPr>
+        <w:t xml:space="preserve"> by exchanging messages. Message exchange is organized in two matrices:</w:t>
+      </w:r>
+    </w:p>
+    <w:p>
+      <w:pPr>
+        <w:pStyle w:val="Listenabsatz"/>
+        <w:numPr>
+          <w:ilvl w:val="0"/>
+          <w:numId w:val="5"/>
+        </w:numPr>
+        <w:rPr>
+          <w:rFonts w:cstheme="minorHAnsi"/>
+          <w:color w:val="222222"/>
+          <w:shd w:val="clear" w:color="auto" w:fill="FFFFFF"/>
+        </w:rPr>
+      </w:pPr>
+      <w:r>
+        <w:rPr>
+          <w:rFonts w:cstheme="minorHAnsi"/>
+          <w:color w:val="222222"/>
+          <w:shd w:val="clear" w:color="auto" w:fill="FFFFFF"/>
+        </w:rPr>
+        <w:t xml:space="preserve">The </w:t>
+      </w:r>
+      <w:r>
+        <w:rPr>
+          <w:rFonts w:cstheme="minorHAnsi"/>
+          <w:color w:val="222222"/>
+          <w:shd w:val="clear" w:color="auto" w:fill="FFFFFF"/>
+        </w:rPr>
+        <w:t>attractiveness (or responsibility)</w:t>
+      </w:r>
+      <w:r>
+        <w:rPr>
+          <w:rFonts w:cstheme="minorHAnsi"/>
+          <w:color w:val="222222"/>
+          <w:shd w:val="clear" w:color="auto" w:fill="FFFFFF"/>
+        </w:rPr>
+        <w:t xml:space="preserve"> matrix R, where r(i,k) reflects, how strong</w:t>
+      </w:r>
+      <w:r>
+        <w:rPr>
+          <w:rFonts w:cstheme="minorHAnsi"/>
+          <w:color w:val="222222"/>
+          <w:shd w:val="clear" w:color="auto" w:fill="FFFFFF"/>
+        </w:rPr>
+        <w:t>ly</w:t>
+      </w:r>
+      <w:r>
+        <w:rPr>
+          <w:rFonts w:cstheme="minorHAnsi"/>
+          <w:color w:val="222222"/>
+          <w:shd w:val="clear" w:color="auto" w:fill="FFFFFF"/>
+        </w:rPr>
+        <w:t xml:space="preserve"> point i considers point k to become an exemplar for it. </w:t>
+      </w:r>
+      <w:r>
+        <w:rPr>
+          <w:rFonts w:cstheme="minorHAnsi"/>
+          <w:color w:val="222222"/>
+          <w:shd w:val="clear" w:color="auto" w:fill="FFFFFF"/>
+        </w:rPr>
+        <w:t>E</w:t>
+      </w:r>
+      <w:r>
+        <w:rPr>
+          <w:rFonts w:cstheme="minorHAnsi"/>
+          <w:color w:val="222222"/>
+          <w:shd w:val="clear" w:color="auto" w:fill="FFFFFF"/>
+        </w:rPr>
+        <w:t xml:space="preserve">ach item being clustered sends </w:t>
+      </w:r>
+      <w:r>
+        <w:rPr>
+          <w:rFonts w:cstheme="minorHAnsi"/>
+          <w:color w:val="222222"/>
+          <w:shd w:val="clear" w:color="auto" w:fill="FFFFFF"/>
+        </w:rPr>
+        <w:t xml:space="preserve">attractiveness </w:t>
+      </w:r>
+      <w:r>
+        <w:rPr>
+          <w:rFonts w:cstheme="minorHAnsi"/>
+          <w:color w:val="222222"/>
+          <w:shd w:val="clear" w:color="auto" w:fill="FFFFFF"/>
+        </w:rPr>
+        <w:t>messages to all other items</w:t>
+      </w:r>
+      <w:r>
+        <w:rPr>
+          <w:rFonts w:cstheme="minorHAnsi"/>
+          <w:color w:val="222222"/>
+          <w:shd w:val="clear" w:color="auto" w:fill="FFFFFF"/>
+        </w:rPr>
+        <w:t>,</w:t>
+      </w:r>
+      <w:r>
+        <w:rPr>
+          <w:rFonts w:cstheme="minorHAnsi"/>
+          <w:color w:val="222222"/>
+          <w:shd w:val="clear" w:color="auto" w:fill="FFFFFF"/>
+        </w:rPr>
+        <w:t xml:space="preserve"> informing its targets of </w:t>
+      </w:r>
+      <w:r>
+        <w:rPr>
+          <w:rFonts w:cstheme="minorHAnsi"/>
+          <w:color w:val="222222"/>
+          <w:shd w:val="clear" w:color="auto" w:fill="FFFFFF"/>
+        </w:rPr>
+        <w:t xml:space="preserve">their </w:t>
+      </w:r>
+      <w:r>
+        <w:rPr>
+          <w:rFonts w:cstheme="minorHAnsi"/>
+          <w:color w:val="222222"/>
+          <w:shd w:val="clear" w:color="auto" w:fill="FFFFFF"/>
+        </w:rPr>
+        <w:t>relative attractiveness to the sender</w:t>
+      </w:r>
+      <w:r>
+        <w:rPr>
+          <w:rFonts w:cstheme="minorHAnsi"/>
+          <w:color w:val="222222"/>
+          <w:shd w:val="clear" w:color="auto" w:fill="FFFFFF"/>
+        </w:rPr>
+        <w:t>.</w:t>
+      </w:r>
+    </w:p>
+    <w:p>
+      <w:pPr>
+        <w:pStyle w:val="Listenabsatz"/>
+        <w:numPr>
+          <w:ilvl w:val="0"/>
+          <w:numId w:val="5"/>
+        </w:numPr>
+        <w:rPr>
+          <w:rFonts w:cstheme="minorHAnsi"/>
+          <w:color w:val="222222"/>
+          <w:shd w:val="clear" w:color="auto" w:fill="FFFFFF"/>
+        </w:rPr>
+      </w:pPr>
+      <w:r>
+        <w:rPr>
+          <w:rFonts w:cstheme="minorHAnsi"/>
+          <w:color w:val="222222"/>
+          <w:shd w:val="clear" w:color="auto" w:fill="FFFFFF"/>
+        </w:rPr>
+        <w:t xml:space="preserve">The availablility matrix A, where a(i,k) reflects how strongly point k considers to become an exemplar for point i, given the attractiveness messages it received from all senders. </w:t>
+      </w:r>
+      <w:r>
+        <w:rPr>
+          <w:rFonts w:cstheme="minorHAnsi"/>
+          <w:color w:val="222222"/>
+          <w:shd w:val="clear" w:color="auto" w:fill="FFFFFF"/>
+        </w:rPr>
+        <w:t xml:space="preserve">Each target </w:t>
+      </w:r>
+      <w:r>
+        <w:rPr>
+          <w:rFonts w:cstheme="minorHAnsi"/>
+          <w:color w:val="222222"/>
+          <w:shd w:val="clear" w:color="auto" w:fill="FFFFFF"/>
+        </w:rPr>
+        <w:t xml:space="preserve">then </w:t>
+      </w:r>
+      <w:r>
+        <w:rPr>
+          <w:rFonts w:cstheme="minorHAnsi"/>
+          <w:color w:val="222222"/>
+          <w:shd w:val="clear" w:color="auto" w:fill="FFFFFF"/>
+        </w:rPr>
+        <w:t>responds to all senders with an availability message,</w:t>
+      </w:r>
+      <w:r>
+        <w:rPr>
+          <w:rFonts w:cstheme="minorHAnsi"/>
+          <w:color w:val="222222"/>
+          <w:shd w:val="clear" w:color="auto" w:fill="FFFFFF"/>
+        </w:rPr>
+        <w:t xml:space="preserve"> informing each sender of its availability to </w:t>
+      </w:r>
+      <w:r>
+        <w:rPr>
+          <w:rFonts w:cstheme="minorHAnsi"/>
+          <w:color w:val="222222"/>
+          <w:shd w:val="clear" w:color="auto" w:fill="FFFFFF"/>
+        </w:rPr>
+        <w:t>become an exemplar for</w:t>
+      </w:r>
+      <w:r>
+        <w:rPr>
+          <w:rFonts w:cstheme="minorHAnsi"/>
+          <w:color w:val="222222"/>
+          <w:shd w:val="clear" w:color="auto" w:fill="FFFFFF"/>
+        </w:rPr>
+        <w:t xml:space="preserve"> the sender</w:t>
+      </w:r>
+      <w:r>
+        <w:rPr>
+          <w:rFonts w:cstheme="minorHAnsi"/>
+          <w:color w:val="222222"/>
+          <w:shd w:val="clear" w:color="auto" w:fill="FFFFFF"/>
+        </w:rPr>
+        <w:t>.</w:t>
+      </w:r>
+    </w:p>
+    <w:p>
+      <w:pPr>
+        <w:rPr>
+          <w:rFonts w:cstheme="minorHAnsi"/>
+          <w:color w:val="222222"/>
+          <w:shd w:val="clear" w:color="auto" w:fill="FFFFFF"/>
+        </w:rPr>
+      </w:pPr>
+      <w:r>
+        <w:rPr>
+          <w:rFonts w:cstheme="minorHAnsi"/>
+          <w:color w:val="222222"/>
+          <w:shd w:val="clear" w:color="auto" w:fill="FFFFFF"/>
+        </w:rPr>
+        <w:t>The message-passing procedure proceeds until a consensus is reached on the best associate for each item, considering relative attractiveness and availability. The best associate for each item is that item</w:t>
+      </w:r>
+      <w:r>
+        <w:rPr>
+          <w:rFonts w:cstheme="minorHAnsi"/>
+          <w:color w:val="222222"/>
+          <w:shd w:val="clear" w:color="auto" w:fill="FFFFFF"/>
+        </w:rPr>
+        <w:t>‘</w:t>
+      </w:r>
+      <w:r>
+        <w:rPr>
+          <w:rFonts w:cstheme="minorHAnsi"/>
+          <w:color w:val="222222"/>
+          <w:shd w:val="clear" w:color="auto" w:fill="FFFFFF"/>
+        </w:rPr>
+        <w:t xml:space="preserve">s exemplar, and all items sharing the same exemplar are in the same cluster. </w:t>
+      </w:r>
+    </w:p>
+    <w:p>
+      <w:pPr>
+        <w:rPr>
+          <w:rFonts w:cstheme="minorHAnsi"/>
+          <w:b/>
+          <w:color w:val="222222"/>
+          <w:shd w:val="clear" w:color="auto" w:fill="FFFFFF"/>
+        </w:rPr>
+      </w:pPr>
+      <w:r>
+        <w:rPr>
+          <w:rFonts w:cstheme="minorHAnsi"/>
+          <w:b/>
+          <w:color w:val="222222"/>
+          <w:shd w:val="clear" w:color="auto" w:fill="FFFFFF"/>
+        </w:rPr>
+        <w:t>The similarity function</w:t>
+      </w:r>
+    </w:p>
+    <w:p>
+      <w:pPr>
+        <w:rPr>
+          <w:rFonts w:cstheme="minorHAnsi"/>
+          <w:color w:val="222222"/>
+          <w:shd w:val="clear" w:color="auto" w:fill="FFFFFF"/>
+        </w:rPr>
+      </w:pPr>
+      <w:r>
+        <w:rPr>
+          <w:rFonts w:cstheme="minorHAnsi"/>
+          <w:color w:val="222222"/>
+          <w:shd w:val="clear" w:color="auto" w:fill="FFFFFF"/>
+        </w:rPr>
+        <w:t xml:space="preserve">s(i,k) denotes the similarity of points i and k. </w:t>
+      </w:r>
+      <w:r>
+        <w:rPr>
+          <w:rFonts w:cstheme="minorHAnsi"/>
+          <w:color w:val="222222"/>
+          <w:shd w:val="clear" w:color="auto" w:fill="FFFFFF"/>
+        </w:rPr>
+        <w:t>The algorithm converts through iteration. The first messa</w:t>
+      </w:r>
+      <w:r>
+        <w:rPr>
+          <w:rFonts w:cstheme="minorHAnsi"/>
+          <w:color w:val="222222"/>
+          <w:shd w:val="clear" w:color="auto" w:fill="FFFFFF"/>
+        </w:rPr>
+        <w:t>ges sent per iteration, are the attractiveness (responsibility) values</w:t>
+      </w:r>
+      <w:r>
+        <w:rPr>
+          <w:rFonts w:cstheme="minorHAnsi"/>
+          <w:color w:val="222222"/>
+          <w:shd w:val="clear" w:color="auto" w:fill="FFFFFF"/>
+        </w:rPr>
+        <w:t>. These values are based on a similarity function</w:t>
+      </w:r>
+      <w:r>
+        <w:rPr>
+          <w:rFonts w:cstheme="minorHAnsi"/>
+          <w:color w:val="222222"/>
+          <w:shd w:val="clear" w:color="auto" w:fill="FFFFFF"/>
+        </w:rPr>
+        <w:t xml:space="preserve"> which is a distance metric like for example a </w:t>
+      </w:r>
+      <w:r>
+        <w:rPr>
+          <w:rFonts w:cstheme="minorHAnsi"/>
+          <w:color w:val="222222"/>
+          <w:shd w:val="clear" w:color="auto" w:fill="FFFFFF"/>
+        </w:rPr>
+        <w:t>negative Euclidian squared distance</w:t>
+      </w:r>
+      <w:r>
+        <w:rPr>
+          <w:rFonts w:cstheme="minorHAnsi"/>
+          <w:color w:val="222222"/>
+          <w:shd w:val="clear" w:color="auto" w:fill="FFFFFF"/>
+        </w:rPr>
+        <w:t>.</w:t>
+      </w:r>
+    </w:p>
+    <w:p>
+      <w:pPr>
+        <w:rPr>
+          <w:rFonts w:cstheme="minorHAnsi"/>
+          <w:b/>
+          <w:color w:val="222222"/>
+          <w:shd w:val="clear" w:color="auto" w:fill="FFFFFF"/>
+        </w:rPr>
+      </w:pPr>
+      <w:r>
+        <w:rPr>
+          <w:rFonts w:cstheme="minorHAnsi"/>
+          <w:b/>
+          <w:color w:val="222222"/>
+          <w:shd w:val="clear" w:color="auto" w:fill="FFFFFF"/>
+        </w:rPr>
+        <w:t>Parameterization</w:t>
+      </w:r>
+    </w:p>
+    <w:p>
+      <w:pPr>
+        <w:rPr>
+          <w:rFonts w:cstheme="minorHAnsi"/>
+          <w:color w:val="222222"/>
+          <w:shd w:val="clear" w:color="auto" w:fill="FFFFFF"/>
+        </w:rPr>
+      </w:pPr>
+      <w:r>
+        <w:rPr>
+          <w:rFonts w:cstheme="minorHAnsi"/>
+          <w:color w:val="222222"/>
+          <w:shd w:val="clear" w:color="auto" w:fill="FFFFFF"/>
+        </w:rPr>
+        <w:t>This method doesn</w:t>
+      </w:r>
+      <w:r>
+        <w:rPr>
+          <w:rFonts w:cstheme="minorHAnsi"/>
+          <w:color w:val="222222"/>
+          <w:shd w:val="clear" w:color="auto" w:fill="FFFFFF"/>
+        </w:rPr>
+        <w:t>‘</w:t>
+      </w:r>
+      <w:r>
+        <w:rPr>
+          <w:rFonts w:cstheme="minorHAnsi"/>
+          <w:color w:val="222222"/>
+          <w:shd w:val="clear" w:color="auto" w:fill="FFFFFF"/>
+        </w:rPr>
+        <w:t>t require the number of clusters to be known beforehand, it will find it on its own. Nevertheless a single parameter is required, t</w:t>
+      </w:r>
+      <w:r>
+        <w:rPr>
+          <w:rFonts w:cstheme="minorHAnsi"/>
+          <w:color w:val="222222"/>
+          <w:shd w:val="clear" w:color="auto" w:fill="FFFFFF"/>
+        </w:rPr>
+        <w:t xml:space="preserve">he </w:t>
+      </w:r>
+      <w:r>
+        <w:rPr>
+          <w:rFonts w:cstheme="minorHAnsi"/>
+          <w:color w:val="222222"/>
+          <w:shd w:val="clear" w:color="auto" w:fill="FFFFFF"/>
+        </w:rPr>
+        <w:t xml:space="preserve">so-called preference of point i (denoted as p(i) </w:t>
+      </w:r>
+      <w:r>
+        <w:rPr>
+          <w:rFonts w:cstheme="minorHAnsi"/>
+          <w:color w:val="222222"/>
+          <w:shd w:val="clear" w:color="auto" w:fill="FFFFFF"/>
+        </w:rPr>
+        <w:lastRenderedPageBreak/>
+        <w:t xml:space="preserve">or s(i,i), </w:t>
+      </w:r>
+      <w:r>
+        <w:rPr>
+          <w:rFonts w:cstheme="minorHAnsi"/>
+          <w:color w:val="222222"/>
+          <w:shd w:val="clear" w:color="auto" w:fill="FFFFFF"/>
+        </w:rPr>
+        <w:t xml:space="preserve">as </w:t>
+      </w:r>
+      <w:r>
+        <w:rPr>
+          <w:rFonts w:cstheme="minorHAnsi"/>
+          <w:color w:val="222222"/>
+          <w:shd w:val="clear" w:color="auto" w:fill="FFFFFF"/>
+        </w:rPr>
+        <w:t>the</w:t>
+      </w:r>
+      <w:r>
+        <w:rPr>
+          <w:rFonts w:cstheme="minorHAnsi"/>
+          <w:color w:val="222222"/>
+          <w:shd w:val="clear" w:color="auto" w:fill="FFFFFF"/>
+        </w:rPr>
+        <w:t xml:space="preserve"> diagonal of the similarity function) which</w:t>
+      </w:r>
+      <w:r>
+        <w:rPr>
+          <w:rFonts w:cstheme="minorHAnsi"/>
+          <w:color w:val="222222"/>
+          <w:shd w:val="clear" w:color="auto" w:fill="FFFFFF"/>
+        </w:rPr>
+        <w:t xml:space="preserve"> </w:t>
+      </w:r>
+      <w:r>
+        <w:rPr>
+          <w:rFonts w:cstheme="minorHAnsi"/>
+          <w:color w:val="222222"/>
+          <w:shd w:val="clear" w:color="auto" w:fill="FFFFFF"/>
+        </w:rPr>
+        <w:t>expresses</w:t>
+      </w:r>
+      <w:r>
+        <w:rPr>
+          <w:rFonts w:cstheme="minorHAnsi"/>
+          <w:color w:val="222222"/>
+          <w:shd w:val="clear" w:color="auto" w:fill="FFFFFF"/>
+        </w:rPr>
+        <w:t xml:space="preserve"> the suitability of point i to serve as an exemplar</w:t>
+      </w:r>
+      <w:r>
+        <w:rPr>
+          <w:rFonts w:cstheme="minorHAnsi"/>
+          <w:color w:val="222222"/>
+          <w:shd w:val="clear" w:color="auto" w:fill="FFFFFF"/>
+        </w:rPr>
+        <w:t xml:space="preserve">. </w:t>
+      </w:r>
+      <w:r>
+        <w:rPr>
+          <w:rFonts w:cstheme="minorHAnsi"/>
+          <w:color w:val="222222"/>
+          <w:shd w:val="clear" w:color="auto" w:fill="FFFFFF"/>
+        </w:rPr>
+        <w:t xml:space="preserve">High values </w:t>
+      </w:r>
+      <w:r>
+        <w:rPr>
+          <w:rFonts w:cstheme="minorHAnsi"/>
+          <w:color w:val="222222"/>
+          <w:shd w:val="clear" w:color="auto" w:fill="FFFFFF"/>
+        </w:rPr>
+        <w:t>for preference</w:t>
+      </w:r>
+      <w:r>
+        <w:rPr>
+          <w:rFonts w:cstheme="minorHAnsi"/>
+          <w:color w:val="222222"/>
+          <w:shd w:val="clear" w:color="auto" w:fill="FFFFFF"/>
+        </w:rPr>
+        <w:t xml:space="preserve"> will cause affinity propagation to find many exemplars (clusters), while low values will lead to a small number of exemplars (clusters)</w:t>
+      </w:r>
+      <w:r>
+        <w:rPr>
+          <w:rFonts w:cstheme="minorHAnsi"/>
+          <w:color w:val="222222"/>
+          <w:shd w:val="clear" w:color="auto" w:fill="FFFFFF"/>
+        </w:rPr>
+        <w:t>. Often the preference is set as a shared value</w:t>
+      </w:r>
+      <w:r>
+        <w:rPr>
+          <w:rFonts w:cstheme="minorHAnsi"/>
+          <w:color w:val="222222"/>
+          <w:shd w:val="clear" w:color="auto" w:fill="FFFFFF"/>
+        </w:rPr>
+        <w:t xml:space="preserve"> </w:t>
+      </w:r>
+      <w:r>
+        <w:rPr>
+          <w:rFonts w:cstheme="minorHAnsi"/>
+          <w:color w:val="222222"/>
+          <w:shd w:val="clear" w:color="auto" w:fill="FFFFFF"/>
+        </w:rPr>
+        <w:t>for</w:t>
+      </w:r>
+      <w:r>
+        <w:rPr>
+          <w:rFonts w:cstheme="minorHAnsi"/>
+          <w:color w:val="222222"/>
+          <w:shd w:val="clear" w:color="auto" w:fill="FFFFFF"/>
+        </w:rPr>
+        <w:t xml:space="preserve"> all data points</w:t>
+      </w:r>
+      <w:r>
+        <w:rPr>
+          <w:rFonts w:cstheme="minorHAnsi"/>
+          <w:color w:val="222222"/>
+          <w:shd w:val="clear" w:color="auto" w:fill="FFFFFF"/>
+        </w:rPr>
+        <w:t xml:space="preserve">, but customization for specific data points is also possible. </w:t>
+      </w:r>
+      <w:r>
+        <w:rPr>
+          <w:rFonts w:cstheme="minorHAnsi"/>
+          <w:color w:val="222222"/>
+          <w:shd w:val="clear" w:color="auto" w:fill="FFFFFF"/>
+        </w:rPr>
+        <w:t>P</w:t>
+      </w:r>
+      <w:r>
+        <w:rPr>
+          <w:rFonts w:cstheme="minorHAnsi"/>
+          <w:color w:val="222222"/>
+          <w:shd w:val="clear" w:color="auto" w:fill="FFFFFF"/>
+        </w:rPr>
+        <w:t xml:space="preserve">references have the "same units" as similarities, since similarities and preferences are </w:t>
+      </w:r>
+      <w:r>
+        <w:rPr>
+          <w:rFonts w:cstheme="minorHAnsi"/>
+          <w:color w:val="222222"/>
+          <w:shd w:val="clear" w:color="auto" w:fill="FFFFFF"/>
+        </w:rPr>
+        <w:t>exchanged during the messaging perocedure</w:t>
+      </w:r>
+      <w:r>
+        <w:rPr>
+          <w:rFonts w:cstheme="minorHAnsi"/>
+          <w:color w:val="222222"/>
+          <w:shd w:val="clear" w:color="auto" w:fill="FFFFFF"/>
+        </w:rPr>
+        <w:t xml:space="preserve"> when deciding whether or not to create exemplars.</w:t>
+      </w:r>
+    </w:p>
+    <w:p>
+      <w:pPr>
+        <w:rPr>
+          <w:rFonts w:cstheme="minorHAnsi"/>
+        </w:rPr>
+      </w:pPr>
+      <w:r>
+        <w:t>For further information see (i4)</w:t>
+      </w:r>
+    </w:p>
+    <w:p/>
+    <w:p>
+      <w:pPr>
         <w:rPr>
           <w:b/>
           <w:sz w:val="28"/>
           <w:szCs w:val="28"/>
         </w:rPr>
-        <w:lastRenderedPageBreak/>
+      </w:pPr>
+      <w:r>
+        <w:rPr>
+          <w:b/>
+          <w:sz w:val="28"/>
+          <w:szCs w:val="28"/>
+        </w:rPr>
         <w:t>Clustering Algorithms</w:t>
       </w:r>
       <w:r>
@@ -2282,58 +3256,121 @@
       <w:tblPr>
         <w:tblStyle w:val="Tabellengitternetz"/>
         <w:tblW w:w="0" w:type="auto"/>
+        <w:tblLayout w:type="fixed"/>
         <w:tblLook w:val="04A0"/>
       </w:tblPr>
       <w:tblGrid>
-        <w:gridCol w:w="1857"/>
-        <w:gridCol w:w="2391"/>
-        <w:gridCol w:w="2461"/>
-        <w:gridCol w:w="2579"/>
+        <w:gridCol w:w="1668"/>
+        <w:gridCol w:w="1905"/>
+        <w:gridCol w:w="1905"/>
+        <w:gridCol w:w="1905"/>
+        <w:gridCol w:w="1905"/>
       </w:tblGrid>
       <w:tr>
         <w:tc>
           <w:tcPr>
-            <w:tcW w:w="1857" w:type="dxa"/>
-            <w:shd w:val="clear" w:color="auto" w:fill="D9D9D9" w:themeFill="background1" w:themeFillShade="D9"/>
-          </w:tcPr>
-          <w:p/>
-        </w:tc>
-        <w:tc>
-          <w:tcPr>
-            <w:tcW w:w="2391" w:type="dxa"/>
+            <w:tcW w:w="1668" w:type="dxa"/>
             <w:shd w:val="clear" w:color="auto" w:fill="D9D9D9" w:themeFill="background1" w:themeFillShade="D9"/>
           </w:tcPr>
           <w:p>
-            <w:r>
-              <w:t>Spectral</w:t>
-            </w:r>
-            <w:r>
-              <w:t xml:space="preserve"> Clustering</w:t>
-            </w:r>
+            <w:pPr>
+              <w:rPr>
+                <w:rFonts w:ascii="Arial" w:hAnsi="Arial" w:cs="Arial"/>
+                <w:sz w:val="18"/>
+                <w:szCs w:val="18"/>
+              </w:rPr>
+            </w:pPr>
           </w:p>
         </w:tc>
         <w:tc>
           <w:tcPr>
-            <w:tcW w:w="2461" w:type="dxa"/>
+            <w:tcW w:w="1905" w:type="dxa"/>
             <w:shd w:val="clear" w:color="auto" w:fill="D9D9D9" w:themeFill="background1" w:themeFillShade="D9"/>
           </w:tcPr>
           <w:p>
-            <w:r>
-              <w:t>Markov</w:t>
-            </w:r>
-            <w:r>
-              <w:t xml:space="preserve"> (MCL)</w:t>
+            <w:pPr>
+              <w:rPr>
+                <w:rFonts w:ascii="Arial" w:hAnsi="Arial" w:cs="Arial"/>
+                <w:sz w:val="18"/>
+                <w:szCs w:val="18"/>
+              </w:rPr>
+            </w:pPr>
+            <w:r>
+              <w:rPr>
+                <w:rFonts w:ascii="Arial" w:hAnsi="Arial" w:cs="Arial"/>
+                <w:sz w:val="18"/>
+                <w:szCs w:val="18"/>
+              </w:rPr>
+              <w:t>Spectral Clustering</w:t>
             </w:r>
           </w:p>
         </w:tc>
         <w:tc>
           <w:tcPr>
-            <w:tcW w:w="2579" w:type="dxa"/>
+            <w:tcW w:w="1905" w:type="dxa"/>
             <w:shd w:val="clear" w:color="auto" w:fill="D9D9D9" w:themeFill="background1" w:themeFillShade="D9"/>
           </w:tcPr>
           <w:p>
-            <w:r>
+            <w:pPr>
+              <w:rPr>
+                <w:rFonts w:ascii="Arial" w:hAnsi="Arial" w:cs="Arial"/>
+                <w:sz w:val="18"/>
+                <w:szCs w:val="18"/>
+              </w:rPr>
+            </w:pPr>
+            <w:r>
+              <w:rPr>
+                <w:rFonts w:ascii="Arial" w:hAnsi="Arial" w:cs="Arial"/>
+                <w:sz w:val="18"/>
+                <w:szCs w:val="18"/>
+              </w:rPr>
+              <w:t>Markov (MCL)</w:t>
+            </w:r>
+          </w:p>
+        </w:tc>
+        <w:tc>
+          <w:tcPr>
+            <w:tcW w:w="1905" w:type="dxa"/>
+            <w:shd w:val="clear" w:color="auto" w:fill="D9D9D9" w:themeFill="background1" w:themeFillShade="D9"/>
+          </w:tcPr>
+          <w:p>
+            <w:pPr>
+              <w:rPr>
+                <w:rFonts w:ascii="Arial" w:hAnsi="Arial" w:cs="Arial"/>
+                <w:sz w:val="18"/>
+                <w:szCs w:val="18"/>
+              </w:rPr>
+            </w:pPr>
+            <w:r>
+              <w:rPr>
+                <w:rFonts w:ascii="Arial" w:hAnsi="Arial" w:cs="Arial"/>
+                <w:sz w:val="18"/>
+                <w:szCs w:val="18"/>
+              </w:rPr>
               <w:t>DBScan</w:t>
+            </w:r>
+          </w:p>
+        </w:tc>
+        <w:tc>
+          <w:tcPr>
+            <w:tcW w:w="1905" w:type="dxa"/>
+            <w:shd w:val="clear" w:color="auto" w:fill="D9D9D9" w:themeFill="background1" w:themeFillShade="D9"/>
+          </w:tcPr>
+          <w:p>
+            <w:pPr>
+              <w:rPr>
+                <w:rFonts w:ascii="Arial" w:hAnsi="Arial" w:cs="Arial"/>
+                <w:sz w:val="18"/>
+                <w:szCs w:val="18"/>
+              </w:rPr>
+            </w:pPr>
+            <w:r>
+              <w:rPr>
+                <w:rFonts w:ascii="Arial" w:hAnsi="Arial" w:cs="Arial"/>
+                <w:sz w:val="18"/>
+                <w:szCs w:val="18"/>
+              </w:rPr>
+              <w:t>Affinity Propagation</w:t>
             </w:r>
           </w:p>
         </w:tc>
@@ -2341,142 +3378,221 @@
       <w:tr>
         <w:tc>
           <w:tcPr>
-            <w:tcW w:w="1857" w:type="dxa"/>
+            <w:tcW w:w="1668" w:type="dxa"/>
           </w:tcPr>
           <w:p>
-            <w:r>
+            <w:pPr>
+              <w:rPr>
+                <w:rFonts w:ascii="Arial" w:hAnsi="Arial" w:cs="Arial"/>
+                <w:sz w:val="18"/>
+                <w:szCs w:val="18"/>
+              </w:rPr>
+            </w:pPr>
+            <w:r>
+              <w:rPr>
+                <w:rFonts w:ascii="Arial" w:hAnsi="Arial" w:cs="Arial"/>
+                <w:sz w:val="18"/>
+                <w:szCs w:val="18"/>
+              </w:rPr>
               <w:t xml:space="preserve">Parameters </w:t>
             </w:r>
           </w:p>
           <w:p>
-            <w:r>
+            <w:pPr>
+              <w:rPr>
+                <w:rFonts w:ascii="Arial" w:hAnsi="Arial" w:cs="Arial"/>
+                <w:sz w:val="18"/>
+                <w:szCs w:val="18"/>
+              </w:rPr>
+            </w:pPr>
+            <w:r>
+              <w:rPr>
+                <w:rFonts w:ascii="Arial" w:hAnsi="Arial" w:cs="Arial"/>
+                <w:sz w:val="18"/>
+                <w:szCs w:val="18"/>
+              </w:rPr>
               <w:t>(* mandatory)</w:t>
-            </w:r>
-          </w:p>
-          <w:p/>
-        </w:tc>
-        <w:tc>
-          <w:tcPr>
-            <w:tcW w:w="2391" w:type="dxa"/>
-          </w:tcPr>
-          <w:p>
-            <w:r>
-              <w:t>No. of clusters (*)</w:t>
-            </w:r>
-          </w:p>
-          <w:p/>
-        </w:tc>
-        <w:tc>
-          <w:tcPr>
-            <w:tcW w:w="2461" w:type="dxa"/>
-          </w:tcPr>
-          <w:p>
-            <w:r>
-              <w:t>No mandatory params, but no. of clusters not applicable</w:t>
-            </w:r>
-          </w:p>
-          <w:p/>
-        </w:tc>
-        <w:tc>
-          <w:tcPr>
-            <w:tcW w:w="2579" w:type="dxa"/>
-          </w:tcPr>
-          <w:p>
-            <w:r>
-              <w:t>Radius (*) for nearest neighbor search</w:t>
             </w:r>
           </w:p>
           <w:p>
-            <w:r>
-              <w:t>No. of minimum points for a cluster (*)</w:t>
-            </w:r>
-          </w:p>
-          <w:p/>
-        </w:tc>
-      </w:tr>
-      <w:tr>
-        <w:tc>
-          <w:tcPr>
-            <w:tcW w:w="1857" w:type="dxa"/>
-          </w:tcPr>
-          <w:p>
-            <w:r>
-              <w:t xml:space="preserve">How much </w:t>
-            </w:r>
-            <w:r>
-              <w:t>I need to know about my data</w:t>
-            </w:r>
-            <w:r>
-              <w:t xml:space="preserve"> up-front</w:t>
-            </w:r>
-            <w:r>
-              <w:t xml:space="preserve"> (domain knowledge)</w:t>
-            </w:r>
-            <w:r>
-              <w:t>?</w:t>
-            </w:r>
+            <w:pPr>
+              <w:rPr>
+                <w:rFonts w:ascii="Arial" w:hAnsi="Arial" w:cs="Arial"/>
+                <w:sz w:val="18"/>
+                <w:szCs w:val="18"/>
+              </w:rPr>
+            </w:pPr>
           </w:p>
         </w:tc>
         <w:tc>
           <w:tcPr>
-            <w:tcW w:w="2391" w:type="dxa"/>
+            <w:tcW w:w="1905" w:type="dxa"/>
           </w:tcPr>
           <w:p>
-            <w:r>
-              <w:t>A little:</w:t>
-            </w:r>
-            <w:r>
-              <w:t xml:space="preserve"> How many clusters do I expect?</w:t>
-            </w:r>
+            <w:pPr>
+              <w:rPr>
+                <w:rFonts w:ascii="Arial" w:hAnsi="Arial" w:cs="Arial"/>
+                <w:sz w:val="18"/>
+                <w:szCs w:val="18"/>
+              </w:rPr>
+            </w:pPr>
+            <w:r>
+              <w:rPr>
+                <w:rFonts w:ascii="Arial" w:hAnsi="Arial" w:cs="Arial"/>
+                <w:sz w:val="18"/>
+                <w:szCs w:val="18"/>
+              </w:rPr>
+              <w:t>No. of clusters (*)</w:t>
+            </w:r>
+          </w:p>
+          <w:p>
+            <w:pPr>
+              <w:rPr>
+                <w:rFonts w:ascii="Arial" w:hAnsi="Arial" w:cs="Arial"/>
+                <w:sz w:val="18"/>
+                <w:szCs w:val="18"/>
+              </w:rPr>
+            </w:pPr>
           </w:p>
         </w:tc>
         <w:tc>
           <w:tcPr>
-            <w:tcW w:w="2461" w:type="dxa"/>
+            <w:tcW w:w="1905" w:type="dxa"/>
           </w:tcPr>
           <w:p>
-            <w:r>
-              <w:t>P</w:t>
-            </w:r>
-            <w:r>
-              <w:t>arameter-wise literally nothing</w:t>
-            </w:r>
-            <w:r>
-              <w:t xml:space="preserve"> at all</w:t>
-            </w:r>
+            <w:pPr>
+              <w:rPr>
+                <w:rFonts w:ascii="Arial" w:hAnsi="Arial" w:cs="Arial"/>
+                <w:sz w:val="18"/>
+                <w:szCs w:val="18"/>
+              </w:rPr>
+            </w:pPr>
+            <w:r>
+              <w:rPr>
+                <w:rFonts w:ascii="Arial" w:hAnsi="Arial" w:cs="Arial"/>
+                <w:sz w:val="18"/>
+                <w:szCs w:val="18"/>
+              </w:rPr>
+              <w:t>No mandatory params, but no. of clusters not applicable</w:t>
+            </w:r>
+          </w:p>
+          <w:p>
+            <w:pPr>
+              <w:rPr>
+                <w:rFonts w:ascii="Arial" w:hAnsi="Arial" w:cs="Arial"/>
+                <w:sz w:val="18"/>
+                <w:szCs w:val="18"/>
+              </w:rPr>
+            </w:pPr>
           </w:p>
         </w:tc>
         <w:tc>
           <w:tcPr>
-            <w:tcW w:w="2579" w:type="dxa"/>
+            <w:tcW w:w="1905" w:type="dxa"/>
           </w:tcPr>
           <w:p>
-            <w:r>
-              <w:t>Pretty much (</w:t>
-            </w:r>
-            <w:r>
-              <w:t>structural</w:t>
-            </w:r>
-            <w:r>
-              <w:t>/density</w:t>
-            </w:r>
-            <w:r>
-              <w:t xml:space="preserve"> info</w:t>
-            </w:r>
-            <w:r>
-              <w:t>):</w:t>
-            </w:r>
-            <w:r>
-              <w:t xml:space="preserve"> What perimeter I consider a neighborhood? What’s my </w:t>
-            </w:r>
-            <w:r>
-              <w:t xml:space="preserve">expectation for a </w:t>
-            </w:r>
-            <w:r>
-              <w:t>minimum data size per cluster?</w:t>
-            </w:r>
-            <w:r>
-              <w:t xml:space="preserve"> The outcome of the clustering process depends heavily on those two parameters.</w:t>
+            <w:pPr>
+              <w:rPr>
+                <w:rFonts w:ascii="Arial" w:hAnsi="Arial" w:cs="Arial"/>
+                <w:sz w:val="18"/>
+                <w:szCs w:val="18"/>
+              </w:rPr>
+            </w:pPr>
+            <w:r>
+              <w:rPr>
+                <w:rFonts w:ascii="Arial" w:hAnsi="Arial" w:cs="Arial"/>
+                <w:sz w:val="18"/>
+                <w:szCs w:val="18"/>
+              </w:rPr>
+              <w:t>Radius (*) for nearest neighbor search</w:t>
+            </w:r>
+          </w:p>
+          <w:p>
+            <w:pPr>
+              <w:rPr>
+                <w:rFonts w:ascii="Arial" w:hAnsi="Arial" w:cs="Arial"/>
+                <w:sz w:val="18"/>
+                <w:szCs w:val="18"/>
+              </w:rPr>
+            </w:pPr>
+            <w:r>
+              <w:rPr>
+                <w:rFonts w:ascii="Arial" w:hAnsi="Arial" w:cs="Arial"/>
+                <w:sz w:val="18"/>
+                <w:szCs w:val="18"/>
+              </w:rPr>
+              <w:t>No. of minimum points for a cluster (*)</w:t>
+            </w:r>
+          </w:p>
+          <w:p>
+            <w:pPr>
+              <w:rPr>
+                <w:rFonts w:ascii="Arial" w:hAnsi="Arial" w:cs="Arial"/>
+                <w:sz w:val="18"/>
+                <w:szCs w:val="18"/>
+              </w:rPr>
+            </w:pPr>
+          </w:p>
+        </w:tc>
+        <w:tc>
+          <w:tcPr>
+            <w:tcW w:w="1905" w:type="dxa"/>
+          </w:tcPr>
+          <w:p>
+            <w:pPr>
+              <w:rPr>
+                <w:rFonts w:ascii="Arial" w:hAnsi="Arial" w:cs="Arial"/>
+                <w:sz w:val="18"/>
+                <w:szCs w:val="18"/>
+              </w:rPr>
+            </w:pPr>
+            <w:r>
+              <w:rPr>
+                <w:rFonts w:ascii="Arial" w:hAnsi="Arial" w:cs="Arial"/>
+                <w:sz w:val="18"/>
+                <w:szCs w:val="18"/>
+              </w:rPr>
+              <w:t>R</w:t>
+            </w:r>
+            <w:r>
+              <w:rPr>
+                <w:rFonts w:ascii="Arial" w:hAnsi="Arial" w:cs="Arial"/>
+                <w:sz w:val="18"/>
+                <w:szCs w:val="18"/>
+              </w:rPr>
+              <w:t>eference (*)</w:t>
+            </w:r>
+            <w:r>
+              <w:rPr>
+                <w:rFonts w:ascii="Arial" w:hAnsi="Arial" w:cs="Arial"/>
+                <w:sz w:val="18"/>
+                <w:szCs w:val="18"/>
+              </w:rPr>
+              <w:t xml:space="preserve">, </w:t>
+            </w:r>
+            <w:r>
+              <w:rPr>
+                <w:rFonts w:ascii="Arial" w:hAnsi="Arial" w:cs="Arial"/>
+                <w:sz w:val="18"/>
+                <w:szCs w:val="18"/>
+              </w:rPr>
+              <w:t>control</w:t>
+            </w:r>
+            <w:r>
+              <w:rPr>
+                <w:rFonts w:ascii="Arial" w:hAnsi="Arial" w:cs="Arial"/>
+                <w:sz w:val="18"/>
+                <w:szCs w:val="18"/>
+              </w:rPr>
+              <w:t>s</w:t>
+            </w:r>
+            <w:r>
+              <w:rPr>
+                <w:rFonts w:ascii="Arial" w:hAnsi="Arial" w:cs="Arial"/>
+                <w:sz w:val="18"/>
+                <w:szCs w:val="18"/>
+              </w:rPr>
+              <w:t xml:space="preserve"> if smaller or lager numbers of clusters will emerge</w:t>
             </w:r>
           </w:p>
         </w:tc>
@@ -2484,71 +3600,191 @@
       <w:tr>
         <w:tc>
           <w:tcPr>
-            <w:tcW w:w="1857" w:type="dxa"/>
+            <w:tcW w:w="1668" w:type="dxa"/>
           </w:tcPr>
           <w:p>
-            <w:r>
-              <w:t>W</w:t>
-            </w:r>
-            <w:r>
-              <w:t>orst-case runtime complexity</w:t>
+            <w:pPr>
+              <w:rPr>
+                <w:rFonts w:ascii="Arial" w:hAnsi="Arial" w:cs="Arial"/>
+                <w:sz w:val="18"/>
+                <w:szCs w:val="18"/>
+              </w:rPr>
+            </w:pPr>
+            <w:r>
+              <w:rPr>
+                <w:rFonts w:ascii="Arial" w:hAnsi="Arial" w:cs="Arial"/>
+                <w:sz w:val="18"/>
+                <w:szCs w:val="18"/>
+              </w:rPr>
+              <w:t>How much I need to know about my data up-front (domain knowledge)?</w:t>
             </w:r>
           </w:p>
         </w:tc>
         <w:tc>
           <w:tcPr>
-            <w:tcW w:w="2391" w:type="dxa"/>
+            <w:tcW w:w="1905" w:type="dxa"/>
           </w:tcPr>
           <w:p>
-            <w:r>
-              <w:t>O(N</w:t>
-            </w:r>
-            <w:r>
-              <w:rPr>
-                <w:vertAlign w:val="superscript"/>
-              </w:rPr>
-              <w:t>3</w:t>
-            </w:r>
-            <w:r>
-              <w:t>)</w:t>
+            <w:pPr>
+              <w:rPr>
+                <w:rFonts w:ascii="Arial" w:hAnsi="Arial" w:cs="Arial"/>
+                <w:sz w:val="18"/>
+                <w:szCs w:val="18"/>
+              </w:rPr>
+            </w:pPr>
+            <w:r>
+              <w:rPr>
+                <w:rFonts w:ascii="Arial" w:hAnsi="Arial" w:cs="Arial"/>
+                <w:sz w:val="18"/>
+                <w:szCs w:val="18"/>
+              </w:rPr>
+              <w:t>A little: How many clusters do I expect?</w:t>
             </w:r>
           </w:p>
         </w:tc>
         <w:tc>
           <w:tcPr>
-            <w:tcW w:w="2461" w:type="dxa"/>
+            <w:tcW w:w="1905" w:type="dxa"/>
           </w:tcPr>
           <w:p>
-            <w:r>
-              <w:t>O(N</w:t>
-            </w:r>
-            <w:r>
-              <w:rPr>
-                <w:vertAlign w:val="superscript"/>
-              </w:rPr>
-              <w:t>3</w:t>
-            </w:r>
-            <w:r>
-              <w:t>)</w:t>
+            <w:pPr>
+              <w:rPr>
+                <w:rFonts w:ascii="Arial" w:hAnsi="Arial" w:cs="Arial"/>
+                <w:sz w:val="18"/>
+                <w:szCs w:val="18"/>
+              </w:rPr>
+            </w:pPr>
+            <w:r>
+              <w:rPr>
+                <w:rFonts w:ascii="Arial" w:hAnsi="Arial" w:cs="Arial"/>
+                <w:sz w:val="18"/>
+                <w:szCs w:val="18"/>
+              </w:rPr>
+              <w:t>Parameter-wise literally nothing at all</w:t>
+            </w:r>
+            <w:r>
+              <w:rPr>
+                <w:rFonts w:ascii="Arial" w:hAnsi="Arial" w:cs="Arial"/>
+                <w:sz w:val="18"/>
+                <w:szCs w:val="18"/>
+              </w:rPr>
+              <w:t>.</w:t>
             </w:r>
           </w:p>
         </w:tc>
         <w:tc>
           <w:tcPr>
-            <w:tcW w:w="2579" w:type="dxa"/>
+            <w:tcW w:w="1905" w:type="dxa"/>
           </w:tcPr>
           <w:p>
-            <w:r>
-              <w:t>O(N</w:t>
-            </w:r>
-            <w:r>
-              <w:rPr>
-                <w:vertAlign w:val="superscript"/>
-              </w:rPr>
-              <w:t>2</w:t>
-            </w:r>
-            <w:r>
-              <w:t>)</w:t>
+            <w:pPr>
+              <w:rPr>
+                <w:rFonts w:ascii="Arial" w:hAnsi="Arial" w:cs="Arial"/>
+                <w:sz w:val="18"/>
+                <w:szCs w:val="18"/>
+              </w:rPr>
+            </w:pPr>
+            <w:r>
+              <w:rPr>
+                <w:rFonts w:ascii="Arial" w:hAnsi="Arial" w:cs="Arial"/>
+                <w:sz w:val="18"/>
+                <w:szCs w:val="18"/>
+              </w:rPr>
+              <w:t>Pretty much (structural</w:t>
+            </w:r>
+            <w:r>
+              <w:rPr>
+                <w:rFonts w:ascii="Arial" w:hAnsi="Arial" w:cs="Arial"/>
+                <w:sz w:val="18"/>
+                <w:szCs w:val="18"/>
+              </w:rPr>
+              <w:t xml:space="preserve"> </w:t>
+            </w:r>
+            <w:r>
+              <w:rPr>
+                <w:rFonts w:ascii="Arial" w:hAnsi="Arial" w:cs="Arial"/>
+                <w:sz w:val="18"/>
+                <w:szCs w:val="18"/>
+              </w:rPr>
+              <w:t>/</w:t>
+            </w:r>
+            <w:r>
+              <w:rPr>
+                <w:rFonts w:ascii="Arial" w:hAnsi="Arial" w:cs="Arial"/>
+                <w:sz w:val="18"/>
+                <w:szCs w:val="18"/>
+              </w:rPr>
+              <w:t xml:space="preserve"> </w:t>
+            </w:r>
+            <w:r>
+              <w:rPr>
+                <w:rFonts w:ascii="Arial" w:hAnsi="Arial" w:cs="Arial"/>
+                <w:sz w:val="18"/>
+                <w:szCs w:val="18"/>
+              </w:rPr>
+              <w:t>density info): What perimeter I consider a neighborhood? What’s my expectation for a minimum data size per cluster? The outcome of the clustering process depends heavily on those two parameters.</w:t>
+            </w:r>
+          </w:p>
+        </w:tc>
+        <w:tc>
+          <w:tcPr>
+            <w:tcW w:w="1905" w:type="dxa"/>
+          </w:tcPr>
+          <w:p>
+            <w:pPr>
+              <w:rPr>
+                <w:rFonts w:ascii="Arial" w:hAnsi="Arial" w:cs="Arial"/>
+                <w:sz w:val="18"/>
+                <w:szCs w:val="18"/>
+              </w:rPr>
+            </w:pPr>
+            <w:r>
+              <w:rPr>
+                <w:rFonts w:ascii="Arial" w:hAnsi="Arial" w:cs="Arial"/>
+                <w:sz w:val="18"/>
+                <w:szCs w:val="18"/>
+              </w:rPr>
+              <w:t>Very little: It d</w:t>
+            </w:r>
+            <w:r>
+              <w:rPr>
+                <w:rFonts w:ascii="Arial" w:hAnsi="Arial" w:cs="Arial"/>
+                <w:sz w:val="18"/>
+                <w:szCs w:val="18"/>
+              </w:rPr>
+              <w:t>oesn’t require the number of clusters</w:t>
+            </w:r>
+            <w:r>
+              <w:rPr>
+                <w:rFonts w:ascii="Arial" w:hAnsi="Arial" w:cs="Arial"/>
+                <w:sz w:val="18"/>
+                <w:szCs w:val="18"/>
+              </w:rPr>
+              <w:t xml:space="preserve"> </w:t>
+            </w:r>
+            <w:r>
+              <w:rPr>
+                <w:rFonts w:ascii="Arial" w:hAnsi="Arial" w:cs="Arial"/>
+                <w:sz w:val="18"/>
+                <w:szCs w:val="18"/>
+              </w:rPr>
+              <w:t xml:space="preserve">per se </w:t>
+            </w:r>
+            <w:r>
+              <w:rPr>
+                <w:rFonts w:ascii="Arial" w:hAnsi="Arial" w:cs="Arial"/>
+                <w:sz w:val="18"/>
+                <w:szCs w:val="18"/>
+              </w:rPr>
+              <w:t xml:space="preserve">but </w:t>
+            </w:r>
+            <w:r>
+              <w:rPr>
+                <w:rFonts w:ascii="Arial" w:hAnsi="Arial" w:cs="Arial"/>
+                <w:sz w:val="18"/>
+                <w:szCs w:val="18"/>
+              </w:rPr>
+              <w:t>a preference value, which reflects a conception of the amount of clusters one would prefer to see as a result.</w:t>
             </w:r>
           </w:p>
         </w:tc>
@@ -2556,91 +3792,187 @@
       <w:tr>
         <w:tc>
           <w:tcPr>
-            <w:tcW w:w="1857" w:type="dxa"/>
+            <w:tcW w:w="1668" w:type="dxa"/>
           </w:tcPr>
           <w:p>
-            <w:r>
-              <w:t>P</w:t>
-            </w:r>
-            <w:r>
-              <w:t>revailing complexity factor</w:t>
+            <w:pPr>
+              <w:rPr>
+                <w:rFonts w:ascii="Arial" w:hAnsi="Arial" w:cs="Arial"/>
+                <w:sz w:val="18"/>
+                <w:szCs w:val="18"/>
+              </w:rPr>
+            </w:pPr>
+            <w:r>
+              <w:rPr>
+                <w:rFonts w:ascii="Arial" w:hAnsi="Arial" w:cs="Arial"/>
+                <w:sz w:val="18"/>
+                <w:szCs w:val="18"/>
+              </w:rPr>
+              <w:t>Worst-case runtime complexity</w:t>
             </w:r>
           </w:p>
         </w:tc>
         <w:tc>
           <w:tcPr>
-            <w:tcW w:w="2391" w:type="dxa"/>
+            <w:tcW w:w="1905" w:type="dxa"/>
           </w:tcPr>
           <w:p>
-            <w:r>
-              <w:t xml:space="preserve">eigen-decomposition, </w:t>
-            </w:r>
-            <w:r>
-              <w:t>O(</w:t>
-            </w:r>
-            <w:r>
-              <w:t>N</w:t>
-            </w:r>
-            <w:r>
-              <w:rPr>
+            <w:pPr>
+              <w:rPr>
+                <w:rFonts w:ascii="Arial" w:hAnsi="Arial" w:cs="Arial"/>
+                <w:sz w:val="18"/>
+                <w:szCs w:val="18"/>
+              </w:rPr>
+            </w:pPr>
+            <w:r>
+              <w:rPr>
+                <w:rFonts w:ascii="Arial" w:hAnsi="Arial" w:cs="Arial"/>
+                <w:sz w:val="18"/>
+                <w:szCs w:val="18"/>
+              </w:rPr>
+              <w:t>O(N</w:t>
+            </w:r>
+            <w:r>
+              <w:rPr>
+                <w:rFonts w:ascii="Arial" w:hAnsi="Arial" w:cs="Arial"/>
+                <w:sz w:val="18"/>
+                <w:szCs w:val="18"/>
                 <w:vertAlign w:val="superscript"/>
               </w:rPr>
               <w:t>3</w:t>
             </w:r>
             <w:r>
-              <w:t>)</w:t>
-            </w:r>
-          </w:p>
-          <w:p>
-            <w:r>
-              <w:t xml:space="preserve">(inflation step </w:t>
-            </w:r>
-            <w:r>
-              <w:t>O(</w:t>
-            </w:r>
-            <w:r>
-              <w:t>N</w:t>
-            </w:r>
-            <w:r>
-              <w:rPr>
-                <w:vertAlign w:val="superscript"/>
-              </w:rPr>
-              <w:t>2</w:t>
-            </w:r>
-            <w:r>
-              <w:t>)</w:t>
-            </w:r>
-            <w:r>
+              <w:rPr>
+                <w:rFonts w:ascii="Arial" w:hAnsi="Arial" w:cs="Arial"/>
+                <w:sz w:val="18"/>
+                <w:szCs w:val="18"/>
+              </w:rPr>
               <w:t>)</w:t>
             </w:r>
           </w:p>
         </w:tc>
         <w:tc>
           <w:tcPr>
-            <w:tcW w:w="2461" w:type="dxa"/>
+            <w:tcW w:w="1905" w:type="dxa"/>
           </w:tcPr>
           <w:p>
-            <w:r>
-              <w:t>matrix multiplication on two matrices of dimension N</w:t>
+            <w:pPr>
+              <w:rPr>
+                <w:rFonts w:ascii="Arial" w:hAnsi="Arial" w:cs="Arial"/>
+                <w:sz w:val="18"/>
+                <w:szCs w:val="18"/>
+              </w:rPr>
+            </w:pPr>
+            <w:r>
+              <w:rPr>
+                <w:rFonts w:ascii="Arial" w:hAnsi="Arial" w:cs="Arial"/>
+                <w:sz w:val="18"/>
+                <w:szCs w:val="18"/>
+              </w:rPr>
+              <w:t>O(N</w:t>
+            </w:r>
+            <w:r>
+              <w:rPr>
+                <w:rFonts w:ascii="Arial" w:hAnsi="Arial" w:cs="Arial"/>
+                <w:sz w:val="18"/>
+                <w:szCs w:val="18"/>
+                <w:vertAlign w:val="superscript"/>
+              </w:rPr>
+              <w:t>3</w:t>
+            </w:r>
+            <w:r>
+              <w:rPr>
+                <w:rFonts w:ascii="Arial" w:hAnsi="Arial" w:cs="Arial"/>
+                <w:sz w:val="18"/>
+                <w:szCs w:val="18"/>
+              </w:rPr>
+              <w:t>)</w:t>
             </w:r>
           </w:p>
         </w:tc>
         <w:tc>
           <w:tcPr>
-            <w:tcW w:w="2579" w:type="dxa"/>
+            <w:tcW w:w="1905" w:type="dxa"/>
           </w:tcPr>
           <w:p>
-            <w:r>
-              <w:t xml:space="preserve">nearest neighbor search, </w:t>
-            </w:r>
-            <w:r>
-              <w:rPr>
-                <w:rFonts w:cstheme="minorHAnsi"/>
-              </w:rPr>
-              <w:t>ε</w:t>
-            </w:r>
-            <w:r>
-              <w:t>-neighborhood</w:t>
+            <w:pPr>
+              <w:rPr>
+                <w:rFonts w:ascii="Arial" w:hAnsi="Arial" w:cs="Arial"/>
+                <w:sz w:val="18"/>
+                <w:szCs w:val="18"/>
+              </w:rPr>
+            </w:pPr>
+            <w:r>
+              <w:rPr>
+                <w:rFonts w:ascii="Arial" w:hAnsi="Arial" w:cs="Arial"/>
+                <w:sz w:val="18"/>
+                <w:szCs w:val="18"/>
+              </w:rPr>
+              <w:t>O(N</w:t>
+            </w:r>
+            <w:r>
+              <w:rPr>
+                <w:rFonts w:ascii="Arial" w:hAnsi="Arial" w:cs="Arial"/>
+                <w:sz w:val="18"/>
+                <w:szCs w:val="18"/>
+                <w:vertAlign w:val="superscript"/>
+              </w:rPr>
+              <w:t>2</w:t>
+            </w:r>
+            <w:r>
+              <w:rPr>
+                <w:rFonts w:ascii="Arial" w:hAnsi="Arial" w:cs="Arial"/>
+                <w:sz w:val="18"/>
+                <w:szCs w:val="18"/>
+              </w:rPr>
+              <w:t>)</w:t>
+            </w:r>
+          </w:p>
+        </w:tc>
+        <w:tc>
+          <w:tcPr>
+            <w:tcW w:w="1905" w:type="dxa"/>
+          </w:tcPr>
+          <w:p>
+            <w:pPr>
+              <w:rPr>
+                <w:rFonts w:ascii="Arial" w:hAnsi="Arial" w:cs="Arial"/>
+                <w:sz w:val="18"/>
+                <w:szCs w:val="18"/>
+              </w:rPr>
+            </w:pPr>
+            <w:r>
+              <w:rPr>
+                <w:rFonts w:ascii="Arial" w:hAnsi="Arial" w:cs="Arial"/>
+                <w:sz w:val="18"/>
+                <w:szCs w:val="18"/>
+              </w:rPr>
+              <w:t>O(N</w:t>
+            </w:r>
+            <w:r>
+              <w:rPr>
+                <w:rFonts w:ascii="Arial" w:hAnsi="Arial" w:cs="Arial"/>
+                <w:sz w:val="18"/>
+                <w:szCs w:val="18"/>
+                <w:vertAlign w:val="superscript"/>
+              </w:rPr>
+              <w:t>2</w:t>
+            </w:r>
+            <w:r>
+              <w:rPr>
+                <w:rFonts w:ascii="Arial" w:hAnsi="Arial" w:cs="Arial"/>
+                <w:sz w:val="18"/>
+                <w:szCs w:val="18"/>
+              </w:rPr>
+              <w:t>T)</w:t>
+            </w:r>
+            <w:r>
+              <w:rPr>
+                <w:rFonts w:ascii="Arial" w:hAnsi="Arial" w:cs="Arial"/>
+                <w:sz w:val="18"/>
+                <w:szCs w:val="18"/>
+              </w:rPr>
+              <w:br/>
             </w:r>
           </w:p>
         </w:tc>
@@ -2648,83 +3980,171 @@
       <w:tr>
         <w:tc>
           <w:tcPr>
-            <w:tcW w:w="1857" w:type="dxa"/>
+            <w:tcW w:w="1668" w:type="dxa"/>
           </w:tcPr>
           <w:p>
-            <w:r>
-              <w:t>R</w:t>
-            </w:r>
-            <w:r>
-              <w:t>untime complexity</w:t>
-            </w:r>
-            <w:r>
-              <w:t xml:space="preserve"> of enhanced implementations</w:t>
+            <w:pPr>
+              <w:rPr>
+                <w:rFonts w:ascii="Arial" w:hAnsi="Arial" w:cs="Arial"/>
+                <w:sz w:val="18"/>
+                <w:szCs w:val="18"/>
+              </w:rPr>
+            </w:pPr>
+            <w:r>
+              <w:rPr>
+                <w:rFonts w:ascii="Arial" w:hAnsi="Arial" w:cs="Arial"/>
+                <w:sz w:val="18"/>
+                <w:szCs w:val="18"/>
+              </w:rPr>
+              <w:t>Prevailing complexity factor</w:t>
             </w:r>
           </w:p>
         </w:tc>
         <w:tc>
           <w:tcPr>
-            <w:tcW w:w="2391" w:type="dxa"/>
+            <w:tcW w:w="1905" w:type="dxa"/>
           </w:tcPr>
           <w:p>
-            <w:r>
-              <w:t>O(L</w:t>
-            </w:r>
-            <w:r>
-              <w:rPr>
+            <w:pPr>
+              <w:rPr>
+                <w:rFonts w:ascii="Arial" w:hAnsi="Arial" w:cs="Arial"/>
+                <w:sz w:val="18"/>
+                <w:szCs w:val="18"/>
+              </w:rPr>
+            </w:pPr>
+            <w:r>
+              <w:rPr>
+                <w:rFonts w:ascii="Arial" w:hAnsi="Arial" w:cs="Arial"/>
+                <w:sz w:val="18"/>
+                <w:szCs w:val="18"/>
+              </w:rPr>
+              <w:t>eigen-decomposition, O(N</w:t>
+            </w:r>
+            <w:r>
+              <w:rPr>
+                <w:rFonts w:ascii="Arial" w:hAnsi="Arial" w:cs="Arial"/>
+                <w:sz w:val="18"/>
+                <w:szCs w:val="18"/>
                 <w:vertAlign w:val="superscript"/>
               </w:rPr>
               <w:t>3</w:t>
             </w:r>
             <w:r>
-              <w:t>) for L-constrained Spectral Clustering</w:t>
-            </w:r>
-            <w:r>
-              <w:br/>
-              <w:t>(S1)</w:t>
+              <w:rPr>
+                <w:rFonts w:ascii="Arial" w:hAnsi="Arial" w:cs="Arial"/>
+                <w:sz w:val="18"/>
+                <w:szCs w:val="18"/>
+              </w:rPr>
+              <w:t>)</w:t>
+            </w:r>
+          </w:p>
+          <w:p>
+            <w:pPr>
+              <w:rPr>
+                <w:rFonts w:ascii="Arial" w:hAnsi="Arial" w:cs="Arial"/>
+                <w:sz w:val="18"/>
+                <w:szCs w:val="18"/>
+              </w:rPr>
+            </w:pPr>
+            <w:r>
+              <w:rPr>
+                <w:rFonts w:ascii="Arial" w:hAnsi="Arial" w:cs="Arial"/>
+                <w:sz w:val="18"/>
+                <w:szCs w:val="18"/>
+              </w:rPr>
+              <w:t>(inflation step O(N</w:t>
+            </w:r>
+            <w:r>
+              <w:rPr>
+                <w:rFonts w:ascii="Arial" w:hAnsi="Arial" w:cs="Arial"/>
+                <w:sz w:val="18"/>
+                <w:szCs w:val="18"/>
+                <w:vertAlign w:val="superscript"/>
+              </w:rPr>
+              <w:t>2</w:t>
+            </w:r>
+            <w:r>
+              <w:rPr>
+                <w:rFonts w:ascii="Arial" w:hAnsi="Arial" w:cs="Arial"/>
+                <w:sz w:val="18"/>
+                <w:szCs w:val="18"/>
+              </w:rPr>
+              <w:t>))</w:t>
             </w:r>
           </w:p>
         </w:tc>
         <w:tc>
           <w:tcPr>
-            <w:tcW w:w="2461" w:type="dxa"/>
+            <w:tcW w:w="1905" w:type="dxa"/>
           </w:tcPr>
           <w:p>
-            <w:r>
-              <w:t>Depending on the implementation</w:t>
-            </w:r>
-            <w:r>
-              <w:t>,</w:t>
-            </w:r>
-            <w:r>
-              <w:t xml:space="preserve"> logarithmic complexity can be achieved (M1)</w:t>
+            <w:pPr>
+              <w:rPr>
+                <w:rFonts w:ascii="Arial" w:hAnsi="Arial" w:cs="Arial"/>
+                <w:sz w:val="18"/>
+                <w:szCs w:val="18"/>
+              </w:rPr>
+            </w:pPr>
+            <w:r>
+              <w:rPr>
+                <w:rFonts w:ascii="Arial" w:hAnsi="Arial" w:cs="Arial"/>
+                <w:sz w:val="18"/>
+                <w:szCs w:val="18"/>
+              </w:rPr>
+              <w:t>matrix multiplication on two matrices of dimension N</w:t>
             </w:r>
           </w:p>
         </w:tc>
         <w:tc>
           <w:tcPr>
-            <w:tcW w:w="2579" w:type="dxa"/>
+            <w:tcW w:w="1905" w:type="dxa"/>
           </w:tcPr>
           <w:p>
-            <w:r>
-              <w:t>O</w:t>
-            </w:r>
-            <w:r>
-              <w:t>(</w:t>
-            </w:r>
-            <w:r>
-              <w:t>N log N</w:t>
-            </w:r>
-            <w:r>
-              <w:t>)</w:t>
-            </w:r>
-            <w:r>
-              <w:t xml:space="preserve"> on average</w:t>
+            <w:pPr>
+              <w:rPr>
+                <w:rFonts w:ascii="Arial" w:hAnsi="Arial" w:cs="Arial"/>
+                <w:sz w:val="18"/>
+                <w:szCs w:val="18"/>
+              </w:rPr>
+            </w:pPr>
+            <w:r>
+              <w:rPr>
+                <w:rFonts w:ascii="Arial" w:hAnsi="Arial" w:cs="Arial"/>
+                <w:sz w:val="18"/>
+                <w:szCs w:val="18"/>
+              </w:rPr>
+              <w:t>nearest neighbor search, ε-neighborhood</w:t>
             </w:r>
           </w:p>
+        </w:tc>
+        <w:tc>
+          <w:tcPr>
+            <w:tcW w:w="1905" w:type="dxa"/>
+          </w:tcPr>
           <w:p>
-            <w:r>
-              <w:t>(D1)</w:t>
+            <w:pPr>
+              <w:rPr>
+                <w:rFonts w:ascii="Arial" w:hAnsi="Arial" w:cs="Arial"/>
+                <w:sz w:val="18"/>
+                <w:szCs w:val="18"/>
+              </w:rPr>
+            </w:pPr>
+            <w:r>
+              <w:rPr>
+                <w:rFonts w:ascii="Arial" w:hAnsi="Arial" w:cs="Arial"/>
+                <w:sz w:val="18"/>
+                <w:szCs w:val="18"/>
+              </w:rPr>
+              <w:t>N = number of data points</w:t>
+            </w:r>
+            <w:r>
+              <w:rPr>
+                <w:rFonts w:ascii="Arial" w:hAnsi="Arial" w:cs="Arial"/>
+                <w:sz w:val="18"/>
+                <w:szCs w:val="18"/>
+              </w:rPr>
+              <w:br/>
+              <w:t>T = iterations And computation of similarities</w:t>
             </w:r>
           </w:p>
         </w:tc>
@@ -2732,41 +4152,246 @@
       <w:tr>
         <w:tc>
           <w:tcPr>
-            <w:tcW w:w="1857" w:type="dxa"/>
+            <w:tcW w:w="1668" w:type="dxa"/>
           </w:tcPr>
           <w:p>
-            <w:r>
-              <w:t>Unique characteristic</w:t>
+            <w:pPr>
+              <w:rPr>
+                <w:rFonts w:ascii="Arial" w:hAnsi="Arial" w:cs="Arial"/>
+                <w:sz w:val="18"/>
+                <w:szCs w:val="18"/>
+              </w:rPr>
+            </w:pPr>
+            <w:r>
+              <w:rPr>
+                <w:rFonts w:ascii="Arial" w:hAnsi="Arial" w:cs="Arial"/>
+                <w:sz w:val="18"/>
+                <w:szCs w:val="18"/>
+              </w:rPr>
+              <w:t>Runtime complexity of enhanced implementations</w:t>
             </w:r>
           </w:p>
         </w:tc>
         <w:tc>
           <w:tcPr>
-            <w:tcW w:w="2391" w:type="dxa"/>
+            <w:tcW w:w="1905" w:type="dxa"/>
           </w:tcPr>
           <w:p>
-            <w:r>
-              <w:t>Good tradeoff between parametrization and utility of clustering, works well on cancave and sparse clusters</w:t>
+            <w:pPr>
+              <w:rPr>
+                <w:rFonts w:ascii="Arial" w:hAnsi="Arial" w:cs="Arial"/>
+                <w:sz w:val="18"/>
+                <w:szCs w:val="18"/>
+              </w:rPr>
+            </w:pPr>
+            <w:r>
+              <w:rPr>
+                <w:rFonts w:ascii="Arial" w:hAnsi="Arial" w:cs="Arial"/>
+                <w:sz w:val="18"/>
+                <w:szCs w:val="18"/>
+              </w:rPr>
+              <w:t>O(L</w:t>
+            </w:r>
+            <w:r>
+              <w:rPr>
+                <w:rFonts w:ascii="Arial" w:hAnsi="Arial" w:cs="Arial"/>
+                <w:sz w:val="18"/>
+                <w:szCs w:val="18"/>
+                <w:vertAlign w:val="superscript"/>
+              </w:rPr>
+              <w:t>3</w:t>
+            </w:r>
+            <w:r>
+              <w:rPr>
+                <w:rFonts w:ascii="Arial" w:hAnsi="Arial" w:cs="Arial"/>
+                <w:sz w:val="18"/>
+                <w:szCs w:val="18"/>
+              </w:rPr>
+              <w:t>)</w:t>
+            </w:r>
+          </w:p>
+          <w:p>
+            <w:pPr>
+              <w:rPr>
+                <w:rFonts w:ascii="Arial" w:hAnsi="Arial" w:cs="Arial"/>
+                <w:sz w:val="18"/>
+                <w:szCs w:val="18"/>
+              </w:rPr>
+            </w:pPr>
+            <w:r>
+              <w:rPr>
+                <w:rFonts w:ascii="Arial" w:hAnsi="Arial" w:cs="Arial"/>
+                <w:sz w:val="18"/>
+                <w:szCs w:val="18"/>
+              </w:rPr>
+              <w:t>L-constrained Spectral Clustering</w:t>
+            </w:r>
+            <w:r>
+              <w:rPr>
+                <w:rFonts w:ascii="Arial" w:hAnsi="Arial" w:cs="Arial"/>
+                <w:sz w:val="18"/>
+                <w:szCs w:val="18"/>
+              </w:rPr>
+              <w:br/>
+              <w:t>(S1)</w:t>
             </w:r>
           </w:p>
         </w:tc>
         <w:tc>
           <w:tcPr>
-            <w:tcW w:w="2461" w:type="dxa"/>
+            <w:tcW w:w="1905" w:type="dxa"/>
           </w:tcPr>
           <w:p>
-            <w:r>
-              <w:t>100% unsupervised clustering</w:t>
+            <w:pPr>
+              <w:rPr>
+                <w:rFonts w:ascii="Arial" w:hAnsi="Arial" w:cs="Arial"/>
+                <w:sz w:val="18"/>
+                <w:szCs w:val="18"/>
+              </w:rPr>
+            </w:pPr>
+            <w:r>
+              <w:rPr>
+                <w:rFonts w:ascii="Arial" w:hAnsi="Arial" w:cs="Arial"/>
+                <w:sz w:val="18"/>
+                <w:szCs w:val="18"/>
+              </w:rPr>
+              <w:t xml:space="preserve">Depending on the implementation, logarithmic complexity can be achieved </w:t>
+            </w:r>
+            <w:r>
+              <w:rPr>
+                <w:rFonts w:ascii="Arial" w:hAnsi="Arial" w:cs="Arial"/>
+                <w:sz w:val="18"/>
+                <w:szCs w:val="18"/>
+              </w:rPr>
+              <w:br/>
+            </w:r>
+            <w:r>
+              <w:rPr>
+                <w:rFonts w:ascii="Arial" w:hAnsi="Arial" w:cs="Arial"/>
+                <w:sz w:val="18"/>
+                <w:szCs w:val="18"/>
+              </w:rPr>
+              <w:t>(M1)</w:t>
             </w:r>
           </w:p>
         </w:tc>
         <w:tc>
           <w:tcPr>
-            <w:tcW w:w="2579" w:type="dxa"/>
+            <w:tcW w:w="1905" w:type="dxa"/>
           </w:tcPr>
           <w:p>
-            <w:r>
-              <w:t>Might be used to explicitly identify outliers in the data</w:t>
+            <w:pPr>
+              <w:rPr>
+                <w:rFonts w:ascii="Arial" w:hAnsi="Arial" w:cs="Arial"/>
+                <w:sz w:val="18"/>
+                <w:szCs w:val="18"/>
+              </w:rPr>
+            </w:pPr>
+            <w:r>
+              <w:rPr>
+                <w:rFonts w:ascii="Arial" w:hAnsi="Arial" w:cs="Arial"/>
+                <w:sz w:val="18"/>
+                <w:szCs w:val="18"/>
+              </w:rPr>
+              <w:t>O(N log N) on average</w:t>
+            </w:r>
+          </w:p>
+          <w:p>
+            <w:pPr>
+              <w:rPr>
+                <w:rFonts w:ascii="Arial" w:hAnsi="Arial" w:cs="Arial"/>
+                <w:sz w:val="18"/>
+                <w:szCs w:val="18"/>
+              </w:rPr>
+            </w:pPr>
+            <w:r>
+              <w:rPr>
+                <w:rFonts w:ascii="Arial" w:hAnsi="Arial" w:cs="Arial"/>
+                <w:sz w:val="18"/>
+                <w:szCs w:val="18"/>
+              </w:rPr>
+              <w:t>(D1)</w:t>
+            </w:r>
+          </w:p>
+        </w:tc>
+        <w:tc>
+          <w:tcPr>
+            <w:tcW w:w="1905" w:type="dxa"/>
+          </w:tcPr>
+          <w:p>
+            <w:pPr>
+              <w:rPr>
+                <w:rFonts w:ascii="Arial" w:hAnsi="Arial" w:cs="Arial"/>
+                <w:sz w:val="18"/>
+                <w:szCs w:val="18"/>
+              </w:rPr>
+            </w:pPr>
+            <w:r>
+              <w:rPr>
+                <w:rFonts w:ascii="Arial" w:hAnsi="Arial" w:cs="Arial"/>
+                <w:sz w:val="18"/>
+                <w:szCs w:val="18"/>
+              </w:rPr>
+              <w:t>O(N</w:t>
+            </w:r>
+            <w:r>
+              <w:rPr>
+                <w:rFonts w:ascii="Arial" w:hAnsi="Arial" w:cs="Arial"/>
+                <w:sz w:val="18"/>
+                <w:szCs w:val="18"/>
+              </w:rPr>
+              <w:t xml:space="preserve"> + k</w:t>
+            </w:r>
+            <w:r>
+              <w:rPr>
+                <w:rFonts w:ascii="Arial" w:hAnsi="Arial" w:cs="Arial"/>
+                <w:sz w:val="18"/>
+                <w:szCs w:val="18"/>
+                <w:vertAlign w:val="superscript"/>
+              </w:rPr>
+              <w:t>2</w:t>
+            </w:r>
+            <w:r>
+              <w:rPr>
+                <w:rFonts w:ascii="Arial" w:hAnsi="Arial" w:cs="Arial"/>
+                <w:sz w:val="18"/>
+                <w:szCs w:val="18"/>
+              </w:rPr>
+              <w:t>T)</w:t>
+            </w:r>
+          </w:p>
+          <w:p>
+            <w:pPr>
+              <w:rPr>
+                <w:rFonts w:ascii="Arial" w:hAnsi="Arial" w:cs="Arial"/>
+                <w:sz w:val="18"/>
+                <w:szCs w:val="18"/>
+              </w:rPr>
+            </w:pPr>
+            <w:r>
+              <w:rPr>
+                <w:rFonts w:ascii="Arial" w:hAnsi="Arial" w:cs="Arial"/>
+                <w:sz w:val="18"/>
+                <w:szCs w:val="18"/>
+              </w:rPr>
+              <w:t>Landmark Affinity Propagation</w:t>
+            </w:r>
+          </w:p>
+          <w:p>
+            <w:pPr>
+              <w:rPr>
+                <w:rFonts w:ascii="Arial" w:hAnsi="Arial" w:cs="Arial"/>
+                <w:sz w:val="18"/>
+                <w:szCs w:val="18"/>
+              </w:rPr>
+            </w:pPr>
+            <w:r>
+              <w:rPr>
+                <w:rFonts w:ascii="Arial" w:hAnsi="Arial" w:cs="Arial"/>
+                <w:sz w:val="18"/>
+                <w:szCs w:val="18"/>
+              </w:rPr>
+              <w:t>(A1)</w:t>
             </w:r>
           </w:p>
         </w:tc>
@@ -2774,98 +4399,127 @@
       <w:tr>
         <w:tc>
           <w:tcPr>
-            <w:tcW w:w="1857" w:type="dxa"/>
+            <w:tcW w:w="1668" w:type="dxa"/>
           </w:tcPr>
           <w:p>
-            <w:r>
-              <w:t>R</w:t>
-            </w:r>
-            <w:r>
-              <w:t xml:space="preserve">ef. </w:t>
-            </w:r>
-            <w:r>
-              <w:t>implementation</w:t>
-            </w:r>
-            <w:r>
-              <w:t xml:space="preserve"> used</w:t>
-            </w:r>
-            <w:r>
-              <w:t>, version</w:t>
+            <w:pPr>
+              <w:rPr>
+                <w:rFonts w:ascii="Arial" w:hAnsi="Arial" w:cs="Arial"/>
+                <w:sz w:val="18"/>
+                <w:szCs w:val="18"/>
+              </w:rPr>
+            </w:pPr>
+            <w:r>
+              <w:rPr>
+                <w:rFonts w:ascii="Arial" w:hAnsi="Arial" w:cs="Arial"/>
+                <w:sz w:val="18"/>
+                <w:szCs w:val="18"/>
+              </w:rPr>
+              <w:t>Unique characteristic</w:t>
             </w:r>
           </w:p>
         </w:tc>
         <w:tc>
           <w:tcPr>
-            <w:tcW w:w="2391" w:type="dxa"/>
+            <w:tcW w:w="1905" w:type="dxa"/>
           </w:tcPr>
           <w:p>
-            <w:r>
-              <w:t>smile ml</w:t>
-            </w:r>
-            <w:r>
-              <w:t>, 1.5.2</w:t>
-            </w:r>
-            <w:r>
-              <w:t xml:space="preserve"> </w:t>
-            </w:r>
-          </w:p>
-          <w:p>
-            <w:r>
-              <w:t>(</w:t>
-            </w:r>
-            <w:r>
-              <w:t>r_sml</w:t>
-            </w:r>
-            <w:r>
-              <w:t>)</w:t>
+            <w:pPr>
+              <w:rPr>
+                <w:rFonts w:ascii="Arial" w:hAnsi="Arial" w:cs="Arial"/>
+                <w:sz w:val="18"/>
+                <w:szCs w:val="18"/>
+              </w:rPr>
+            </w:pPr>
+            <w:r>
+              <w:rPr>
+                <w:rFonts w:ascii="Arial" w:hAnsi="Arial" w:cs="Arial"/>
+                <w:sz w:val="18"/>
+                <w:szCs w:val="18"/>
+              </w:rPr>
+              <w:t>Good tradeoff between parametrization and utility of clustering, works well on cancave and sparse clusters</w:t>
             </w:r>
           </w:p>
         </w:tc>
         <w:tc>
           <w:tcPr>
-            <w:tcW w:w="2461" w:type="dxa"/>
+            <w:tcW w:w="1905" w:type="dxa"/>
           </w:tcPr>
           <w:p>
-            <w:r>
-              <w:t>java-</w:t>
-            </w:r>
-            <w:r>
-              <w:t>ml</w:t>
-            </w:r>
-            <w:r>
-              <w:t>, 0.1.7</w:t>
-            </w:r>
-          </w:p>
-          <w:p>
-            <w:r>
-              <w:t>(r</w:t>
-            </w:r>
-            <w:r>
-              <w:t>_jml</w:t>
-            </w:r>
-            <w:r>
-              <w:t>)</w:t>
+            <w:pPr>
+              <w:rPr>
+                <w:rFonts w:ascii="Arial" w:hAnsi="Arial" w:cs="Arial"/>
+                <w:sz w:val="18"/>
+                <w:szCs w:val="18"/>
+              </w:rPr>
+            </w:pPr>
+            <w:r>
+              <w:rPr>
+                <w:rFonts w:ascii="Arial" w:hAnsi="Arial" w:cs="Arial"/>
+                <w:sz w:val="18"/>
+                <w:szCs w:val="18"/>
+              </w:rPr>
+              <w:t>100% unsupervised clustering</w:t>
             </w:r>
           </w:p>
         </w:tc>
         <w:tc>
           <w:tcPr>
-            <w:tcW w:w="2579" w:type="dxa"/>
+            <w:tcW w:w="1905" w:type="dxa"/>
           </w:tcPr>
           <w:p>
-            <w:r>
-              <w:t>smile ml, 1.5.2</w:t>
+            <w:pPr>
+              <w:rPr>
+                <w:rFonts w:ascii="Arial" w:hAnsi="Arial" w:cs="Arial"/>
+                <w:sz w:val="18"/>
+                <w:szCs w:val="18"/>
+              </w:rPr>
+            </w:pPr>
+            <w:r>
+              <w:rPr>
+                <w:rFonts w:ascii="Arial" w:hAnsi="Arial" w:cs="Arial"/>
+                <w:sz w:val="18"/>
+                <w:szCs w:val="18"/>
+              </w:rPr>
+              <w:t>Might be used to explicitly identify outliers in the data</w:t>
             </w:r>
           </w:p>
+        </w:tc>
+        <w:tc>
+          <w:tcPr>
+            <w:tcW w:w="1905" w:type="dxa"/>
+          </w:tcPr>
           <w:p>
-            <w:r>
-              <w:t>(r</w:t>
-            </w:r>
-            <w:r>
-              <w:t>-sml</w:t>
-            </w:r>
-            <w:r>
-              <w:t>)</w:t>
+            <w:pPr>
+              <w:rPr>
+                <w:rFonts w:ascii="Arial" w:hAnsi="Arial" w:cs="Arial"/>
+                <w:sz w:val="18"/>
+                <w:szCs w:val="18"/>
+              </w:rPr>
+            </w:pPr>
+            <w:r>
+              <w:rPr>
+                <w:rFonts w:ascii="Arial" w:hAnsi="Arial" w:cs="Arial"/>
+                <w:sz w:val="18"/>
+                <w:szCs w:val="18"/>
+              </w:rPr>
+              <w:t xml:space="preserve">Fit for </w:t>
+            </w:r>
+            <w:r>
+              <w:rPr>
+                <w:rFonts w:ascii="Arial" w:hAnsi="Arial" w:cs="Arial"/>
+                <w:sz w:val="18"/>
+                <w:szCs w:val="18"/>
+              </w:rPr>
+              <w:t>unsupervised clustering</w:t>
+            </w:r>
+            <w:r>
+              <w:rPr>
+                <w:rFonts w:ascii="Arial" w:hAnsi="Arial" w:cs="Arial"/>
+                <w:sz w:val="18"/>
+                <w:szCs w:val="18"/>
+              </w:rPr>
+              <w:t xml:space="preserve"> with dynamic programming over preference parameter</w:t>
             </w:r>
           </w:p>
         </w:tc>
@@ -2873,612 +4527,336 @@
       <w:tr>
         <w:tc>
           <w:tcPr>
-            <w:tcW w:w="1857" w:type="dxa"/>
+            <w:tcW w:w="1668" w:type="dxa"/>
           </w:tcPr>
           <w:p>
-            <w:r>
-              <w:t>Further information</w:t>
+            <w:pPr>
+              <w:rPr>
+                <w:rFonts w:ascii="Arial" w:hAnsi="Arial" w:cs="Arial"/>
+                <w:sz w:val="18"/>
+                <w:szCs w:val="18"/>
+              </w:rPr>
+            </w:pPr>
+            <w:r>
+              <w:rPr>
+                <w:rFonts w:ascii="Arial" w:hAnsi="Arial" w:cs="Arial"/>
+                <w:sz w:val="18"/>
+                <w:szCs w:val="18"/>
+              </w:rPr>
+              <w:t>Ref. implementation used, version</w:t>
             </w:r>
           </w:p>
         </w:tc>
         <w:tc>
           <w:tcPr>
-            <w:tcW w:w="2391" w:type="dxa"/>
+            <w:tcW w:w="1905" w:type="dxa"/>
           </w:tcPr>
           <w:p>
-            <w:r>
-              <w:t>(i1)</w:t>
+            <w:pPr>
+              <w:rPr>
+                <w:rFonts w:ascii="Arial" w:hAnsi="Arial" w:cs="Arial"/>
+                <w:sz w:val="18"/>
+                <w:szCs w:val="18"/>
+              </w:rPr>
+            </w:pPr>
+            <w:r>
+              <w:rPr>
+                <w:rFonts w:ascii="Arial" w:hAnsi="Arial" w:cs="Arial"/>
+                <w:sz w:val="18"/>
+                <w:szCs w:val="18"/>
+              </w:rPr>
+              <w:t xml:space="preserve">smile ml, 1.5.2 </w:t>
+            </w:r>
+          </w:p>
+          <w:p>
+            <w:pPr>
+              <w:rPr>
+                <w:rFonts w:ascii="Arial" w:hAnsi="Arial" w:cs="Arial"/>
+                <w:sz w:val="18"/>
+                <w:szCs w:val="18"/>
+              </w:rPr>
+            </w:pPr>
+            <w:r>
+              <w:rPr>
+                <w:rFonts w:ascii="Arial" w:hAnsi="Arial" w:cs="Arial"/>
+                <w:sz w:val="18"/>
+                <w:szCs w:val="18"/>
+              </w:rPr>
+              <w:t>(r_sml)</w:t>
             </w:r>
           </w:p>
         </w:tc>
         <w:tc>
           <w:tcPr>
-            <w:tcW w:w="2461" w:type="dxa"/>
+            <w:tcW w:w="1905" w:type="dxa"/>
           </w:tcPr>
           <w:p>
-            <w:r>
-              <w:t>(i2)</w:t>
+            <w:pPr>
+              <w:rPr>
+                <w:rFonts w:ascii="Arial" w:hAnsi="Arial" w:cs="Arial"/>
+                <w:sz w:val="18"/>
+                <w:szCs w:val="18"/>
+              </w:rPr>
+            </w:pPr>
+            <w:r>
+              <w:rPr>
+                <w:rFonts w:ascii="Arial" w:hAnsi="Arial" w:cs="Arial"/>
+                <w:sz w:val="18"/>
+                <w:szCs w:val="18"/>
+              </w:rPr>
+              <w:t>java-ml, 0.1.7</w:t>
+            </w:r>
+          </w:p>
+          <w:p>
+            <w:pPr>
+              <w:rPr>
+                <w:rFonts w:ascii="Arial" w:hAnsi="Arial" w:cs="Arial"/>
+                <w:sz w:val="18"/>
+                <w:szCs w:val="18"/>
+              </w:rPr>
+            </w:pPr>
+            <w:r>
+              <w:rPr>
+                <w:rFonts w:ascii="Arial" w:hAnsi="Arial" w:cs="Arial"/>
+                <w:sz w:val="18"/>
+                <w:szCs w:val="18"/>
+              </w:rPr>
+              <w:t>(r_jml)</w:t>
             </w:r>
           </w:p>
         </w:tc>
         <w:tc>
           <w:tcPr>
-            <w:tcW w:w="2579" w:type="dxa"/>
+            <w:tcW w:w="1905" w:type="dxa"/>
           </w:tcPr>
           <w:p>
-            <w:r>
+            <w:pPr>
+              <w:rPr>
+                <w:rFonts w:ascii="Arial" w:hAnsi="Arial" w:cs="Arial"/>
+                <w:sz w:val="18"/>
+                <w:szCs w:val="18"/>
+              </w:rPr>
+            </w:pPr>
+            <w:r>
+              <w:rPr>
+                <w:rFonts w:ascii="Arial" w:hAnsi="Arial" w:cs="Arial"/>
+                <w:sz w:val="18"/>
+                <w:szCs w:val="18"/>
+              </w:rPr>
+              <w:t>smile ml, 1.5.2</w:t>
+            </w:r>
+          </w:p>
+          <w:p>
+            <w:pPr>
+              <w:rPr>
+                <w:rFonts w:ascii="Arial" w:hAnsi="Arial" w:cs="Arial"/>
+                <w:sz w:val="18"/>
+                <w:szCs w:val="18"/>
+              </w:rPr>
+            </w:pPr>
+            <w:r>
+              <w:rPr>
+                <w:rFonts w:ascii="Arial" w:hAnsi="Arial" w:cs="Arial"/>
+                <w:sz w:val="18"/>
+                <w:szCs w:val="18"/>
+              </w:rPr>
+              <w:t>(r-sml)</w:t>
+            </w:r>
+          </w:p>
+        </w:tc>
+        <w:tc>
+          <w:tcPr>
+            <w:tcW w:w="1905" w:type="dxa"/>
+          </w:tcPr>
+          <w:p>
+            <w:pPr>
+              <w:rPr>
+                <w:rFonts w:ascii="Arial" w:hAnsi="Arial" w:cs="Arial"/>
+                <w:sz w:val="18"/>
+                <w:szCs w:val="18"/>
+              </w:rPr>
+            </w:pPr>
+            <w:r>
+              <w:rPr>
+                <w:rFonts w:ascii="Arial" w:hAnsi="Arial" w:cs="Arial"/>
+                <w:sz w:val="18"/>
+                <w:szCs w:val="18"/>
+              </w:rPr>
+              <w:t xml:space="preserve">clust4j, </w:t>
+            </w:r>
+            <w:r>
+              <w:rPr>
+                <w:rFonts w:ascii="Arial" w:hAnsi="Arial" w:cs="Arial"/>
+                <w:sz w:val="18"/>
+                <w:szCs w:val="18"/>
+              </w:rPr>
+              <w:t>1.2.4</w:t>
+            </w:r>
+            <w:r>
+              <w:rPr>
+                <w:rFonts w:ascii="Arial" w:hAnsi="Arial" w:cs="Arial"/>
+                <w:sz w:val="18"/>
+                <w:szCs w:val="18"/>
+              </w:rPr>
+              <w:br/>
+              <w:t>r_c4j</w:t>
+            </w:r>
+          </w:p>
+        </w:tc>
+      </w:tr>
+      <w:tr>
+        <w:tc>
+          <w:tcPr>
+            <w:tcW w:w="1668" w:type="dxa"/>
+          </w:tcPr>
+          <w:p>
+            <w:pPr>
+              <w:rPr>
+                <w:rFonts w:ascii="Arial" w:hAnsi="Arial" w:cs="Arial"/>
+                <w:sz w:val="18"/>
+                <w:szCs w:val="18"/>
+              </w:rPr>
+            </w:pPr>
+            <w:r>
+              <w:rPr>
+                <w:rFonts w:ascii="Arial" w:hAnsi="Arial" w:cs="Arial"/>
+                <w:sz w:val="18"/>
+                <w:szCs w:val="18"/>
+              </w:rPr>
+              <w:t>Further information</w:t>
+            </w:r>
+          </w:p>
+        </w:tc>
+        <w:tc>
+          <w:tcPr>
+            <w:tcW w:w="1905" w:type="dxa"/>
+          </w:tcPr>
+          <w:p>
+            <w:pPr>
+              <w:rPr>
+                <w:rFonts w:ascii="Arial" w:hAnsi="Arial" w:cs="Arial"/>
+                <w:sz w:val="18"/>
+                <w:szCs w:val="18"/>
+              </w:rPr>
+            </w:pPr>
+            <w:r>
+              <w:rPr>
+                <w:rFonts w:ascii="Arial" w:hAnsi="Arial" w:cs="Arial"/>
+                <w:sz w:val="18"/>
+                <w:szCs w:val="18"/>
+              </w:rPr>
+              <w:t>(i1)</w:t>
+            </w:r>
+          </w:p>
+        </w:tc>
+        <w:tc>
+          <w:tcPr>
+            <w:tcW w:w="1905" w:type="dxa"/>
+          </w:tcPr>
+          <w:p>
+            <w:pPr>
+              <w:rPr>
+                <w:rFonts w:ascii="Arial" w:hAnsi="Arial" w:cs="Arial"/>
+                <w:sz w:val="18"/>
+                <w:szCs w:val="18"/>
+              </w:rPr>
+            </w:pPr>
+            <w:r>
+              <w:rPr>
+                <w:rFonts w:ascii="Arial" w:hAnsi="Arial" w:cs="Arial"/>
+                <w:sz w:val="18"/>
+                <w:szCs w:val="18"/>
+              </w:rPr>
+              <w:t>(i2)</w:t>
+            </w:r>
+          </w:p>
+        </w:tc>
+        <w:tc>
+          <w:tcPr>
+            <w:tcW w:w="1905" w:type="dxa"/>
+          </w:tcPr>
+          <w:p>
+            <w:pPr>
+              <w:rPr>
+                <w:rFonts w:ascii="Arial" w:hAnsi="Arial" w:cs="Arial"/>
+                <w:sz w:val="18"/>
+                <w:szCs w:val="18"/>
+              </w:rPr>
+            </w:pPr>
+            <w:r>
+              <w:rPr>
+                <w:rFonts w:ascii="Arial" w:hAnsi="Arial" w:cs="Arial"/>
+                <w:sz w:val="18"/>
+                <w:szCs w:val="18"/>
+              </w:rPr>
               <w:t>(i3)</w:t>
+            </w:r>
+          </w:p>
+        </w:tc>
+        <w:tc>
+          <w:tcPr>
+            <w:tcW w:w="1905" w:type="dxa"/>
+          </w:tcPr>
+          <w:p>
+            <w:pPr>
+              <w:rPr>
+                <w:rFonts w:ascii="Arial" w:hAnsi="Arial" w:cs="Arial"/>
+                <w:sz w:val="18"/>
+                <w:szCs w:val="18"/>
+              </w:rPr>
+            </w:pPr>
+            <w:r>
+              <w:rPr>
+                <w:rFonts w:ascii="Arial" w:hAnsi="Arial" w:cs="Arial"/>
+                <w:sz w:val="18"/>
+                <w:szCs w:val="18"/>
+              </w:rPr>
+              <w:t>(i4)</w:t>
             </w:r>
           </w:p>
         </w:tc>
       </w:tr>
     </w:tbl>
     <w:p/>
-    <w:p/>
-    <w:p>
-      <w:pPr>
+    <w:p>
+      <w:pPr>
+        <w:rPr>
+          <w:b/>
+        </w:rPr>
+      </w:pPr>
+      <w:r>
         <w:rPr>
           <w:b/>
           <w:sz w:val="28"/>
           <w:szCs w:val="28"/>
         </w:rPr>
-      </w:pPr>
+        <w:lastRenderedPageBreak/>
+        <w:t>Sources of information</w:t>
+      </w:r>
     </w:p>
     <w:p>
       <w:pPr>
         <w:rPr>
           <w:b/>
-          <w:sz w:val="28"/>
-          <w:szCs w:val="28"/>
-        </w:rPr>
-      </w:pPr>
-    </w:p>
-    <w:p>
-      <w:pPr>
+        </w:rPr>
+      </w:pPr>
+      <w:r>
         <w:rPr>
           <w:b/>
-          <w:sz w:val="28"/>
-          <w:szCs w:val="28"/>
-        </w:rPr>
-      </w:pPr>
-    </w:p>
-    <w:p>
-      <w:pPr>
+        </w:rPr>
+        <w:br/>
+      </w:r>
+      <w:r>
         <w:rPr>
           <w:b/>
-          <w:sz w:val="28"/>
-          <w:szCs w:val="28"/>
-        </w:rPr>
-      </w:pPr>
-    </w:p>
-    <w:p>
-      <w:pPr>
+        </w:rPr>
+        <w:t>Libraries for r</w:t>
+      </w:r>
+      <w:r>
         <w:rPr>
           <w:b/>
-          <w:sz w:val="28"/>
-          <w:szCs w:val="28"/>
-        </w:rPr>
-      </w:pPr>
-    </w:p>
-    <w:p>
-      <w:pPr>
-        <w:rPr>
-          <w:b/>
-          <w:sz w:val="28"/>
-          <w:szCs w:val="28"/>
-        </w:rPr>
-      </w:pPr>
-      <w:r>
-        <w:rPr>
-          <w:b/>
-          <w:sz w:val="28"/>
-          <w:szCs w:val="28"/>
-        </w:rPr>
-        <w:lastRenderedPageBreak/>
-        <w:t>Example graphs</w:t>
-      </w:r>
-    </w:p>
-    <w:p>
-      <w:pPr>
-        <w:rPr>
-          <w:b/>
-          <w:sz w:val="24"/>
-          <w:szCs w:val="24"/>
-        </w:rPr>
-      </w:pPr>
-      <w:r>
-        <w:rPr>
-          <w:b/>
-          <w:sz w:val="24"/>
-          <w:szCs w:val="24"/>
-        </w:rPr>
-        <w:br/>
-      </w:r>
-      <w:r>
-        <w:rPr>
-          <w:b/>
-          <w:sz w:val="24"/>
-          <w:szCs w:val="24"/>
-        </w:rPr>
-        <w:t>Tiny / minimal / proof-of-concept</w:t>
-      </w:r>
-    </w:p>
-    <w:p>
-      <w:r>
-        <w:t>Please note: This is used for Spectral Clustering. MCL will naturally cluster this into 4 different parts because it’s basically just a chain of 4 vertices.</w:t>
-      </w:r>
-    </w:p>
-    <w:p>
-      <w:pPr>
-        <w:pStyle w:val="HTMLVorformatiert"/>
-        <w:shd w:val="clear" w:color="auto" w:fill="FFFFFF"/>
-        <w:rPr>
-          <w:color w:val="000000"/>
-        </w:rPr>
-      </w:pPr>
-      <w:r>
-        <w:rPr>
-          <w:i/>
-          <w:iCs/>
-          <w:color w:val="808080"/>
-        </w:rPr>
-        <w:t>0    3</w:t>
-      </w:r>
-      <w:r>
-        <w:rPr>
-          <w:i/>
-          <w:iCs/>
-          <w:color w:val="808080"/>
-        </w:rPr>
-        <w:br/>
-        <w:t>|    |</w:t>
-      </w:r>
-      <w:r>
-        <w:rPr>
-          <w:i/>
-          <w:iCs/>
-          <w:color w:val="808080"/>
-        </w:rPr>
-        <w:br/>
-        <w:t>|    |</w:t>
-      </w:r>
-      <w:r>
-        <w:rPr>
-          <w:i/>
-          <w:iCs/>
-          <w:color w:val="808080"/>
-        </w:rPr>
-        <w:br/>
-        <w:t>1----2</w:t>
-      </w:r>
-    </w:p>
-    <w:p>
-      <w:r>
-        <w:rPr>
-          <w:sz w:val="24"/>
-          <w:szCs w:val="24"/>
-        </w:rPr>
-        <w:br/>
-      </w:r>
-      <w:r>
-        <w:t>Adjacency matrix</w:t>
-      </w:r>
-    </w:p>
-    <w:p>
-      <w:pPr>
-        <w:pStyle w:val="HTMLVorformatiert"/>
-        <w:shd w:val="clear" w:color="auto" w:fill="FFFFFF"/>
-        <w:rPr>
-          <w:color w:val="000000"/>
-        </w:rPr>
-      </w:pPr>
-      <w:r>
-        <w:rPr>
-          <w:i/>
-          <w:iCs/>
-          <w:color w:val="808080"/>
-        </w:rPr>
-        <w:t>0 1 0 0</w:t>
-      </w:r>
-      <w:r>
-        <w:rPr>
-          <w:i/>
-          <w:iCs/>
-          <w:color w:val="808080"/>
-        </w:rPr>
-        <w:br/>
-        <w:t>1 0 1 0</w:t>
-      </w:r>
-      <w:r>
-        <w:rPr>
-          <w:i/>
-          <w:iCs/>
-          <w:color w:val="808080"/>
-        </w:rPr>
-        <w:br/>
-        <w:t>0 1 0 1</w:t>
-      </w:r>
-      <w:r>
-        <w:rPr>
-          <w:i/>
-          <w:iCs/>
-          <w:color w:val="808080"/>
-        </w:rPr>
-        <w:br/>
-        <w:t>0 0 1 0</w:t>
-      </w:r>
-    </w:p>
-    <w:p>
-      <w:pPr>
-        <w:rPr>
-          <w:sz w:val="24"/>
-          <w:szCs w:val="24"/>
-        </w:rPr>
-      </w:pPr>
-    </w:p>
-    <w:p>
-      <w:pPr>
-        <w:rPr>
-          <w:b/>
-          <w:sz w:val="24"/>
-          <w:szCs w:val="24"/>
-        </w:rPr>
-      </w:pPr>
-      <w:r>
-        <w:rPr>
-          <w:b/>
-          <w:sz w:val="24"/>
-          <w:szCs w:val="24"/>
-        </w:rPr>
-        <w:t>Small / simple example</w:t>
-      </w:r>
-    </w:p>
-    <w:p>
-      <w:pPr>
-        <w:shd w:val="clear" w:color="auto" w:fill="FFFFFF"/>
-        <w:tabs>
-          <w:tab w:val="left" w:pos="916"/>
-          <w:tab w:val="left" w:pos="1832"/>
-          <w:tab w:val="left" w:pos="2748"/>
-          <w:tab w:val="left" w:pos="3664"/>
-          <w:tab w:val="left" w:pos="4580"/>
-          <w:tab w:val="left" w:pos="5496"/>
-          <w:tab w:val="left" w:pos="6412"/>
-          <w:tab w:val="left" w:pos="7328"/>
-          <w:tab w:val="left" w:pos="8244"/>
-          <w:tab w:val="left" w:pos="9160"/>
-          <w:tab w:val="left" w:pos="10076"/>
-          <w:tab w:val="left" w:pos="10992"/>
-          <w:tab w:val="left" w:pos="11908"/>
-          <w:tab w:val="left" w:pos="12824"/>
-          <w:tab w:val="left" w:pos="13740"/>
-          <w:tab w:val="left" w:pos="14656"/>
-        </w:tabs>
-        <w:spacing w:after="0" w:line="240" w:lineRule="auto"/>
-        <w:rPr>
-          <w:rFonts w:ascii="Courier New" w:eastAsia="Times New Roman" w:hAnsi="Courier New" w:cs="Courier New"/>
-          <w:color w:val="000000"/>
-          <w:sz w:val="20"/>
-          <w:szCs w:val="20"/>
-          <w:lang w:eastAsia="de-DE"/>
-        </w:rPr>
-      </w:pPr>
-      <w:r>
-        <w:rPr>
-          <w:rFonts w:ascii="Courier New" w:eastAsia="Times New Roman" w:hAnsi="Courier New" w:cs="Courier New"/>
-          <w:i/>
-          <w:iCs/>
-          <w:color w:val="808080"/>
-          <w:sz w:val="20"/>
-          <w:szCs w:val="20"/>
-          <w:lang w:eastAsia="de-DE"/>
-        </w:rPr>
-        <w:t>0----1----4---6</w:t>
-      </w:r>
-      <w:r>
-        <w:rPr>
-          <w:rFonts w:ascii="Courier New" w:eastAsia="Times New Roman" w:hAnsi="Courier New" w:cs="Courier New"/>
-          <w:i/>
-          <w:iCs/>
-          <w:color w:val="808080"/>
-          <w:sz w:val="20"/>
-          <w:szCs w:val="20"/>
-          <w:lang w:eastAsia="de-DE"/>
-        </w:rPr>
-        <w:br/>
-        <w:t>| \/ |     \ /</w:t>
-      </w:r>
-      <w:r>
-        <w:rPr>
-          <w:rFonts w:ascii="Courier New" w:eastAsia="Times New Roman" w:hAnsi="Courier New" w:cs="Courier New"/>
-          <w:i/>
-          <w:iCs/>
-          <w:color w:val="808080"/>
-          <w:sz w:val="20"/>
-          <w:szCs w:val="20"/>
-          <w:lang w:eastAsia="de-DE"/>
-        </w:rPr>
-        <w:br/>
-        <w:t>| /\ |      5</w:t>
-      </w:r>
-      <w:r>
-        <w:rPr>
-          <w:rFonts w:ascii="Courier New" w:eastAsia="Times New Roman" w:hAnsi="Courier New" w:cs="Courier New"/>
-          <w:i/>
-          <w:iCs/>
-          <w:color w:val="808080"/>
-          <w:sz w:val="20"/>
-          <w:szCs w:val="20"/>
-          <w:lang w:eastAsia="de-DE"/>
-        </w:rPr>
-        <w:br/>
-        <w:t>2----3</w:t>
-      </w:r>
-    </w:p>
-    <w:p/>
-    <w:p>
-      <w:r>
-        <w:t>Adjacency matrix</w:t>
-      </w:r>
-    </w:p>
-    <w:p>
-      <w:pPr>
-        <w:pStyle w:val="HTMLVorformatiert"/>
-        <w:shd w:val="clear" w:color="auto" w:fill="FFFFFF"/>
-        <w:rPr>
-          <w:i/>
-          <w:iCs/>
-          <w:color w:val="808080"/>
-        </w:rPr>
-      </w:pPr>
-      <w:r>
-        <w:rPr>
-          <w:i/>
-          <w:iCs/>
-          <w:color w:val="808080"/>
-        </w:rPr>
-        <w:t>0 1 1 1 0 0 0</w:t>
-      </w:r>
-      <w:r>
-        <w:rPr>
-          <w:i/>
-          <w:iCs/>
-          <w:color w:val="808080"/>
-        </w:rPr>
-        <w:br/>
-        <w:t>1 0 1 1 1 0 0</w:t>
-      </w:r>
-      <w:r>
-        <w:rPr>
-          <w:i/>
-          <w:iCs/>
-          <w:color w:val="808080"/>
-        </w:rPr>
-        <w:br/>
-        <w:t>1 1 0 1 0 0 0</w:t>
-      </w:r>
-      <w:r>
-        <w:rPr>
-          <w:i/>
-          <w:iCs/>
-          <w:color w:val="808080"/>
-        </w:rPr>
-        <w:br/>
-        <w:t>1 1 1 0 0 0 0</w:t>
-      </w:r>
-      <w:r>
-        <w:rPr>
-          <w:i/>
-          <w:iCs/>
-          <w:color w:val="808080"/>
-        </w:rPr>
-        <w:br/>
-        <w:t>0 1 0 0 0 1 1</w:t>
-      </w:r>
-    </w:p>
-    <w:p>
-      <w:pPr>
-        <w:pStyle w:val="HTMLVorformatiert"/>
-        <w:shd w:val="clear" w:color="auto" w:fill="FFFFFF"/>
-        <w:rPr>
-          <w:i/>
-          <w:iCs/>
-          <w:color w:val="808080"/>
-        </w:rPr>
-      </w:pPr>
-      <w:r>
-        <w:rPr>
-          <w:i/>
-          <w:iCs/>
-          <w:color w:val="808080"/>
-        </w:rPr>
-        <w:t>0 0 0 0 1 0 1</w:t>
-      </w:r>
-    </w:p>
-    <w:p>
-      <w:pPr>
-        <w:pStyle w:val="HTMLVorformatiert"/>
-        <w:shd w:val="clear" w:color="auto" w:fill="FFFFFF"/>
-        <w:rPr>
-          <w:color w:val="000000"/>
-        </w:rPr>
-      </w:pPr>
-      <w:r>
-        <w:rPr>
-          <w:i/>
-          <w:iCs/>
-          <w:color w:val="808080"/>
-        </w:rPr>
-        <w:t>0 0 0 0 1 1 0</w:t>
-      </w:r>
-    </w:p>
-    <w:p/>
-    <w:p>
-      <w:r>
-        <w:t xml:space="preserve">Transition matrix </w:t>
-      </w:r>
-    </w:p>
-    <w:p>
-      <w:pPr>
-        <w:pStyle w:val="HTMLVorformatiert"/>
-        <w:shd w:val="clear" w:color="auto" w:fill="FFFFFF"/>
-        <w:rPr>
-          <w:color w:val="000000"/>
-        </w:rPr>
-      </w:pPr>
-      <w:r>
-        <w:rPr>
-          <w:i/>
-          <w:iCs/>
-          <w:color w:val="808080"/>
-        </w:rPr>
-        <w:t xml:space="preserve">  0, .33, .33, .33,   0,   0,   0</w:t>
-      </w:r>
-      <w:r>
-        <w:rPr>
-          <w:i/>
-          <w:iCs/>
-          <w:color w:val="808080"/>
-        </w:rPr>
-        <w:br/>
-        <w:t>.25,   0, .25, .25, .25,   0,   0</w:t>
-      </w:r>
-      <w:r>
-        <w:rPr>
-          <w:i/>
-          <w:iCs/>
-          <w:color w:val="808080"/>
-        </w:rPr>
-        <w:br/>
-        <w:t>.33, .33,   0, .33,   0,   0,   0</w:t>
-      </w:r>
-      <w:r>
-        <w:rPr>
-          <w:i/>
-          <w:iCs/>
-          <w:color w:val="808080"/>
-        </w:rPr>
-        <w:br/>
-        <w:t>.33, .33, .33,   0,   0,   0,   0</w:t>
-      </w:r>
-      <w:r>
-        <w:rPr>
-          <w:i/>
-          <w:iCs/>
-          <w:color w:val="808080"/>
-        </w:rPr>
-        <w:br/>
-        <w:t xml:space="preserve">  0, .33,   0,   0,   0, .33, .33</w:t>
-      </w:r>
-      <w:r>
-        <w:rPr>
-          <w:i/>
-          <w:iCs/>
-          <w:color w:val="808080"/>
-        </w:rPr>
-        <w:br/>
-        <w:t xml:space="preserve">  0,   0,   0,   0,  .5,   0,  .5</w:t>
-      </w:r>
-      <w:r>
-        <w:rPr>
-          <w:i/>
-          <w:iCs/>
-          <w:color w:val="808080"/>
-        </w:rPr>
-        <w:br/>
-        <w:t xml:space="preserve">  0,   0,   0,   0,  .5,  .5,   0</w:t>
-      </w:r>
-    </w:p>
-    <w:p>
-      <w:pPr>
-        <w:rPr>
-          <w:sz w:val="16"/>
-          <w:szCs w:val="16"/>
-        </w:rPr>
-      </w:pPr>
-      <w:r>
-        <w:rPr>
-          <w:sz w:val="16"/>
-          <w:szCs w:val="16"/>
-        </w:rPr>
-        <w:t xml:space="preserve"> </w:t>
-      </w:r>
-      <w:r>
-        <w:rPr>
-          <w:sz w:val="16"/>
-          <w:szCs w:val="16"/>
-        </w:rPr>
-        <w:br/>
-        <w:t>(</w:t>
-      </w:r>
-      <w:r>
-        <w:rPr>
-          <w:sz w:val="16"/>
-          <w:szCs w:val="16"/>
-        </w:rPr>
-        <w:t>row-major order as expected by java-ml</w:t>
-      </w:r>
-      <w:r>
-        <w:rPr>
-          <w:sz w:val="16"/>
-          <w:szCs w:val="16"/>
-        </w:rPr>
-        <w:t>)</w:t>
-      </w:r>
-    </w:p>
-    <w:p/>
-    <w:p/>
-    <w:p/>
-    <w:p>
-      <w:pPr>
-        <w:rPr>
-          <w:b/>
-          <w:sz w:val="24"/>
-          <w:szCs w:val="24"/>
-        </w:rPr>
-      </w:pPr>
-      <w:r>
-        <w:rPr>
-          <w:b/>
-          <w:sz w:val="24"/>
-          <w:szCs w:val="24"/>
-        </w:rPr>
-        <w:lastRenderedPageBreak/>
-        <w:t>Big / real-life</w:t>
-      </w:r>
-    </w:p>
-    <w:p>
-      <w:r>
-        <w:t>todo</w:t>
-      </w:r>
-    </w:p>
-    <w:p/>
-    <w:p>
-      <w:pPr>
-        <w:rPr>
-          <w:b/>
-        </w:rPr>
-      </w:pPr>
-      <w:r>
-        <w:rPr>
-          <w:b/>
-          <w:sz w:val="28"/>
-          <w:szCs w:val="28"/>
-        </w:rPr>
-        <w:t>Sources of information</w:t>
-      </w:r>
-    </w:p>
-    <w:p>
-      <w:pPr>
-        <w:rPr>
-          <w:b/>
-        </w:rPr>
-      </w:pPr>
-      <w:r>
-        <w:rPr>
-          <w:b/>
-        </w:rPr>
-        <w:t>Reference implementations used:</w:t>
+        </w:rPr>
+        <w:t>eference implementations used</w:t>
       </w:r>
     </w:p>
     <w:p>
@@ -3507,7 +4885,19 @@
         </w:r>
       </w:hyperlink>
     </w:p>
-    <w:p/>
+    <w:p>
+      <w:r>
+        <w:t xml:space="preserve">(r_c4j) </w:t>
+      </w:r>
+      <w:hyperlink r:id="rId10" w:history="1">
+        <w:r>
+          <w:rPr>
+            <w:rStyle w:val="Hyperlink"/>
+          </w:rPr>
+          <w:t>https://github.com/tgsmith61591/clust4j</w:t>
+        </w:r>
+      </w:hyperlink>
+    </w:p>
     <w:p>
       <w:pPr>
         <w:rPr>
@@ -3515,15 +4905,33 @@
         </w:rPr>
       </w:pPr>
       <w:r>
+        <w:br/>
+      </w:r>
+      <w:r>
         <w:rPr>
           <w:b/>
         </w:rPr>
-        <w:t>Runtime complexity of enhanced implementations:</w:t>
-      </w:r>
-    </w:p>
-    <w:p>
-      <w:r>
-        <w:t>(S1) The complexity of the graph matrix construction – and thus the complexity of the eigen-decomposition O(N</w:t>
+        <w:t>Runtime complex</w:t>
+      </w:r>
+      <w:r>
+        <w:rPr>
+          <w:b/>
+        </w:rPr>
+        <w:t>ity of enhanced implementations of the clustering algorithms</w:t>
+      </w:r>
+    </w:p>
+    <w:p>
+      <w:r>
+        <w:t xml:space="preserve">(S1) </w:t>
+      </w:r>
+      <w:r>
+        <w:t>Spectral Clustering</w:t>
+      </w:r>
+      <w:r>
+        <w:br/>
+      </w:r>
+      <w:r>
+        <w:t>The complexity of the graph matrix construction – and thus the complexity of the eigen-decomposition O(N</w:t>
       </w:r>
       <w:r>
         <w:rPr>
@@ -3545,7 +4953,7 @@
       <w:r>
         <w:t xml:space="preserve">For more information see: </w:t>
       </w:r>
-      <w:hyperlink r:id="rId10" w:history="1">
+      <w:hyperlink r:id="rId11" w:history="1">
         <w:r>
           <w:rPr>
             <w:rStyle w:val="Hyperlink"/>
@@ -3565,7 +4973,25 @@
         <w:rPr>
           <w:rFonts w:cstheme="minorHAnsi"/>
         </w:rPr>
-        <w:t xml:space="preserve">(M1) The specific kind of implementation used in java-ml is not clear. But there are implementations of Markov Clustering, capable of performing at O(L log K), where matrix square computation is done with a limited sparse matrix approach, with a </w:t>
+        <w:t xml:space="preserve">(M1) </w:t>
+      </w:r>
+      <w:r>
+        <w:rPr>
+          <w:rFonts w:cstheme="minorHAnsi"/>
+        </w:rPr>
+        <w:t>Markov MCL clustering</w:t>
+      </w:r>
+      <w:r>
+        <w:rPr>
+          <w:rFonts w:cstheme="minorHAnsi"/>
+        </w:rPr>
+        <w:br/>
+      </w:r>
+      <w:r>
+        <w:rPr>
+          <w:rFonts w:cstheme="minorHAnsi"/>
+        </w:rPr>
+        <w:t xml:space="preserve">The specific kind of implementation used in java-ml is not clear. But there are implementations of Markov Clustering, capable of performing at O(L log K), where matrix square computation is done with a limited sparse matrix approach, with a </w:t>
       </w:r>
       <w:r>
         <w:rPr>
@@ -3718,7 +5144,7 @@
         </w:rPr>
         <w:t xml:space="preserve">or more information see: </w:t>
       </w:r>
-      <w:hyperlink r:id="rId11" w:history="1">
+      <w:hyperlink r:id="rId12" w:history="1">
         <w:r>
           <w:rPr>
             <w:rStyle w:val="Hyperlink"/>
@@ -3740,7 +5166,25 @@
         <w:rPr>
           <w:rFonts w:cstheme="minorHAnsi"/>
         </w:rPr>
-        <w:t xml:space="preserve">(D1) Two factors can speed up the algorithm: (a) </w:t>
+        <w:t xml:space="preserve">(D1) </w:t>
+      </w:r>
+      <w:r>
+        <w:rPr>
+          <w:rFonts w:cstheme="minorHAnsi"/>
+        </w:rPr>
+        <w:t>DBSCAN</w:t>
+      </w:r>
+      <w:r>
+        <w:rPr>
+          <w:rFonts w:cstheme="minorHAnsi"/>
+        </w:rPr>
+        <w:br/>
+      </w:r>
+      <w:r>
+        <w:rPr>
+          <w:rFonts w:cstheme="minorHAnsi"/>
+        </w:rPr>
+        <w:t xml:space="preserve">Two factors can speed up the algorithm: (a) </w:t>
       </w:r>
       <w:r>
         <w:rPr>
@@ -3923,11 +5367,6 @@
       </w:r>
     </w:p>
     <w:p>
-      <w:pPr>
-        <w:rPr>
-          <w:rFonts w:cstheme="minorHAnsi"/>
-        </w:rPr>
-      </w:pPr>
       <w:r>
         <w:rPr>
           <w:rFonts w:cstheme="minorHAnsi"/>
@@ -3936,7 +5375,7 @@
         </w:rPr>
         <w:t xml:space="preserve">For more information see: </w:t>
       </w:r>
-      <w:hyperlink r:id="rId12" w:history="1">
+      <w:hyperlink r:id="rId13" w:history="1">
         <w:r>
           <w:rPr>
             <w:rStyle w:val="Hyperlink"/>
@@ -3945,49 +5384,177 @@
         </w:r>
       </w:hyperlink>
     </w:p>
-    <w:p/>
+    <w:p>
+      <w:pPr>
+        <w:rPr>
+          <w:rFonts w:cstheme="minorHAnsi"/>
+        </w:rPr>
+      </w:pPr>
+      <w:r>
+        <w:t xml:space="preserve">(A1) </w:t>
+      </w:r>
+      <w:r>
+        <w:t>Affinity Propagation</w:t>
+      </w:r>
+      <w:r>
+        <w:br/>
+      </w:r>
+      <w:r>
+        <w:t xml:space="preserve">Landmark Affinity Propagation (LAP) works by </w:t>
+      </w:r>
+      <w:r>
+        <w:t>grouping large scale data with a dense similarity matrix</w:t>
+      </w:r>
+      <w:r>
+        <w:t xml:space="preserve">. </w:t>
+      </w:r>
+      <w:r>
+        <w:t xml:space="preserve">LAP passes messages between </w:t>
+      </w:r>
+      <w:r>
+        <w:t>randomly chosen</w:t>
+      </w:r>
+      <w:r>
+        <w:t xml:space="preserve"> landmark data points first</w:t>
+      </w:r>
+      <w:r>
+        <w:t xml:space="preserve"> (k)</w:t>
+      </w:r>
+      <w:r>
+        <w:t xml:space="preserve"> and then clusters non-landmark data points; it is a large global approximation method to speed up clustering.</w:t>
+      </w:r>
+      <w:r>
+        <w:t xml:space="preserve"> </w:t>
+      </w:r>
+      <w:r>
+        <w:rPr>
+          <w:rFonts w:cstheme="minorHAnsi"/>
+        </w:rPr>
+        <w:t>In the end O(N + k</w:t>
+      </w:r>
+      <w:r>
+        <w:rPr>
+          <w:rFonts w:cstheme="minorHAnsi"/>
+          <w:vertAlign w:val="superscript"/>
+        </w:rPr>
+        <w:t>2</w:t>
+      </w:r>
+      <w:r>
+        <w:rPr>
+          <w:rFonts w:cstheme="minorHAnsi"/>
+        </w:rPr>
+        <w:t>T) is achieved, with N = number of data points</w:t>
+      </w:r>
+      <w:r>
+        <w:rPr>
+          <w:rFonts w:cstheme="minorHAnsi"/>
+        </w:rPr>
+        <w:t xml:space="preserve"> and </w:t>
+      </w:r>
+      <w:r>
+        <w:rPr>
+          <w:rFonts w:cstheme="minorHAnsi"/>
+        </w:rPr>
+        <w:t xml:space="preserve">T = </w:t>
+      </w:r>
+      <w:r>
+        <w:rPr>
+          <w:rFonts w:cstheme="minorHAnsi"/>
+        </w:rPr>
+        <w:t xml:space="preserve">number of </w:t>
+      </w:r>
+      <w:r>
+        <w:rPr>
+          <w:rFonts w:cstheme="minorHAnsi"/>
+        </w:rPr>
+        <w:t>iterations</w:t>
+      </w:r>
+      <w:r>
+        <w:rPr>
+          <w:rFonts w:cstheme="minorHAnsi"/>
+        </w:rPr>
+        <w:t>.</w:t>
+      </w:r>
+    </w:p>
+    <w:p>
+      <w:r>
+        <w:t xml:space="preserve">For more information see: </w:t>
+      </w:r>
+      <w:hyperlink r:id="rId14" w:history="1">
+        <w:r>
+          <w:rPr>
+            <w:rStyle w:val="Hyperlink"/>
+          </w:rPr>
+          <w:t>https://www.researchgate.net/publication/321462147_Time_complexity_comparison_between_affinity_propagation_algorithms</w:t>
+        </w:r>
+      </w:hyperlink>
+      <w:r>
+        <w:t xml:space="preserve"> (time complexity comparison)</w:t>
+      </w:r>
+    </w:p>
+    <w:p>
+      <w:hyperlink r:id="rId15" w:history="1">
+        <w:r>
+          <w:rPr>
+            <w:rStyle w:val="Hyperlink"/>
+          </w:rPr>
+          <w:t>https://arxiv.org/abs/0910.1650</w:t>
+        </w:r>
+      </w:hyperlink>
+      <w:r>
+        <w:t xml:space="preserve"> (more detailed information about LAP algorithm)</w:t>
+      </w:r>
+    </w:p>
     <w:p>
       <w:pPr>
         <w:rPr>
           <w:b/>
         </w:rPr>
       </w:pPr>
-      <w:r>
+    </w:p>
+    <w:p>
+      <w:pPr>
         <w:rPr>
           <w:b/>
         </w:rPr>
+      </w:pPr>
+      <w:r>
+        <w:rPr>
+          <w:b/>
+        </w:rPr>
+        <w:lastRenderedPageBreak/>
         <w:t xml:space="preserve">Further </w:t>
       </w:r>
       <w:r>
         <w:rPr>
           <w:b/>
         </w:rPr>
+        <w:t xml:space="preserve">information about the clustering </w:t>
+      </w:r>
+      <w:r>
+        <w:rPr>
+          <w:b/>
+        </w:rPr>
         <w:t>a</w:t>
       </w:r>
       <w:r>
         <w:rPr>
           <w:b/>
         </w:rPr>
-        <w:t>lgorithm information</w:t>
+        <w:t>lgorithm</w:t>
       </w:r>
       <w:r>
         <w:rPr>
           <w:b/>
         </w:rPr>
-        <w:t xml:space="preserve"> </w:t>
-      </w:r>
-      <w:r>
-        <w:t>(date of page-view: 11-30-2018)</w:t>
-      </w:r>
-      <w:r>
-        <w:t>:</w:t>
+        <w:t>s</w:t>
       </w:r>
     </w:p>
     <w:p>
       <w:r>
         <w:t xml:space="preserve">(i1) </w:t>
       </w:r>
-      <w:hyperlink r:id="rId13" w:history="1">
+      <w:hyperlink r:id="rId16" w:history="1">
         <w:r>
           <w:rPr>
             <w:rStyle w:val="Hyperlink"/>
@@ -3995,12 +5562,25 @@
           <w:t>https://arxiv.org/abs/0711.0189</w:t>
         </w:r>
       </w:hyperlink>
+      <w:r>
+        <w:t xml:space="preserve"> </w:t>
+      </w:r>
+      <w:r>
+        <w:br/>
+      </w:r>
+      <w:r>
+        <w:rPr>
+          <w:sz w:val="16"/>
+          <w:szCs w:val="16"/>
+        </w:rPr>
+        <w:t>(date of page-view: 11-30-2018)</w:t>
+      </w:r>
     </w:p>
     <w:p>
       <w:r>
         <w:t xml:space="preserve">(i2) </w:t>
       </w:r>
-      <w:hyperlink r:id="rId14" w:history="1">
+      <w:hyperlink r:id="rId17" w:history="1">
         <w:r>
           <w:rPr>
             <w:rStyle w:val="Hyperlink"/>
@@ -4008,12 +5588,22 @@
           <w:t>https://dspace.library.uu.nl/bitstream/handle/1874/848/full.pdf</w:t>
         </w:r>
       </w:hyperlink>
+      <w:r>
+        <w:br/>
+      </w:r>
+      <w:r>
+        <w:rPr>
+          <w:sz w:val="16"/>
+          <w:szCs w:val="16"/>
+        </w:rPr>
+        <w:t>(date of page-view: 11-30-2018)</w:t>
+      </w:r>
     </w:p>
     <w:p>
       <w:r>
         <w:t xml:space="preserve">(i21) </w:t>
       </w:r>
-      <w:hyperlink r:id="rId15" w:history="1">
+      <w:hyperlink r:id="rId18" w:history="1">
         <w:r>
           <w:rPr>
             <w:rStyle w:val="Hyperlink"/>
@@ -4021,6 +5611,16 @@
           <w:t>https://www.cs.ucsb.edu/~xyan/classes/CS595D-2009winter/MCL_Presentation2.pdf</w:t>
         </w:r>
       </w:hyperlink>
+      <w:r>
+        <w:br/>
+      </w:r>
+      <w:r>
+        <w:rPr>
+          <w:sz w:val="16"/>
+          <w:szCs w:val="16"/>
+        </w:rPr>
+        <w:t>(date of page-view: 11-30-2018)</w:t>
+      </w:r>
     </w:p>
     <w:p>
       <w:r>
@@ -4029,7 +5629,7 @@
       <w:r>
         <w:t xml:space="preserve"> </w:t>
       </w:r>
-      <w:hyperlink r:id="rId16" w:history="1">
+      <w:hyperlink r:id="rId19" w:history="1">
         <w:r>
           <w:rPr>
             <w:rStyle w:val="Hyperlink"/>
@@ -4037,10 +5637,51 @@
           <w:t>http://citeseerx.ist.psu.edu/viewdoc/summary?doi=10.1.1.121.9220</w:t>
         </w:r>
       </w:hyperlink>
-    </w:p>
+      <w:r>
+        <w:br/>
+      </w:r>
+      <w:r>
+        <w:rPr>
+          <w:sz w:val="16"/>
+          <w:szCs w:val="16"/>
+        </w:rPr>
+        <w:t>(date of page-view: 11-30-2018)</w:t>
+      </w:r>
+    </w:p>
+    <w:p>
+      <w:r>
+        <w:t xml:space="preserve">(i4) </w:t>
+      </w:r>
+      <w:hyperlink r:id="rId20" w:history="1">
+        <w:r>
+          <w:rPr>
+            <w:rStyle w:val="Hyperlink"/>
+          </w:rPr>
+          <w:t>https://www.psi.toronto.edu/affinitypropagation/faq.html</w:t>
+        </w:r>
+      </w:hyperlink>
+      <w:r>
+        <w:br/>
+      </w:r>
+      <w:r>
+        <w:rPr>
+          <w:sz w:val="16"/>
+          <w:szCs w:val="16"/>
+        </w:rPr>
+        <w:t>(date of page-view: 03-13-2019</w:t>
+      </w:r>
+      <w:r>
+        <w:rPr>
+          <w:sz w:val="16"/>
+          <w:szCs w:val="16"/>
+        </w:rPr>
+        <w:t>)</w:t>
+      </w:r>
+    </w:p>
+    <w:p/>
     <w:p/>
     <w:sectPr>
-      <w:footerReference w:type="default" r:id="rId17"/>
+      <w:footerReference w:type="default" r:id="rId21"/>
       <w:pgSz w:w="11906" w:h="16838"/>
       <w:pgMar w:top="1134" w:right="1417" w:bottom="1417" w:left="1417" w:header="708" w:footer="708" w:gutter="0"/>
       <w:cols w:space="708"/>
@@ -4096,7 +5737,7 @@
             <w:rPr>
               <w:noProof/>
             </w:rPr>
-            <w:t>7</w:t>
+            <w:t>8</w:t>
           </w:r>
         </w:fldSimple>
       </w:p>

</xml_diff>